<commit_message>
(1) correction is made on the usage of delta (2)left motor shild position is changed from 3 to 1 (3)web ui stop button is added (4) right motor PWM value is made to excced from the left motor by 30.
</commit_message>
<xml_diff>
--- a/Documentation/RoboClean DocumentationVersion2.docx
+++ b/Documentation/RoboClean DocumentationVersion2.docx
@@ -175,6 +175,7 @@
       <w:sdtPr>
         <w:rPr>
           <w:rFonts w:asciiTheme="minorHAnsi" w:eastAsiaTheme="minorHAnsi" w:hAnsiTheme="minorHAnsi" w:cstheme="minorBidi"/>
+          <w:bCs w:val="0"/>
           <w:sz w:val="22"/>
           <w:szCs w:val="22"/>
         </w:rPr>
@@ -187,7 +188,6 @@
       <w:sdtEndPr>
         <w:rPr>
           <w:rFonts w:ascii="Times New Roman" w:hAnsi="Times New Roman" w:cs="Times New Roman"/>
-          <w:bCs w:val="0"/>
           <w:noProof/>
           <w:sz w:val="24"/>
           <w:szCs w:val="24"/>
@@ -238,7 +238,7 @@
             </w:rPr>
             <w:fldChar w:fldCharType="separate"/>
           </w:r>
-          <w:hyperlink w:anchor="_Toc58053810" w:history="1">
+          <w:hyperlink w:anchor="_Toc58056969" w:history="1">
             <w:r>
               <w:rPr>
                 <w:rStyle w:val="Hyperlink"/>
@@ -265,7 +265,7 @@
                 <w:noProof/>
                 <w:webHidden/>
               </w:rPr>
-              <w:instrText xml:space="preserve"> PAGEREF _Toc58053810 \h </w:instrText>
+              <w:instrText xml:space="preserve"> PAGEREF _Toc58056969 \h </w:instrText>
             </w:r>
             <w:r>
               <w:rPr>
@@ -310,7 +310,7 @@
               <w:szCs w:val="22"/>
             </w:rPr>
           </w:pPr>
-          <w:hyperlink w:anchor="_Toc58053811" w:history="1">
+          <w:hyperlink w:anchor="_Toc58056970" w:history="1">
             <w:r>
               <w:rPr>
                 <w:rStyle w:val="Hyperlink"/>
@@ -337,7 +337,7 @@
                 <w:noProof/>
                 <w:webHidden/>
               </w:rPr>
-              <w:instrText xml:space="preserve"> PAGEREF _Toc58053811 \h </w:instrText>
+              <w:instrText xml:space="preserve"> PAGEREF _Toc58056970 \h </w:instrText>
             </w:r>
             <w:r>
               <w:rPr>
@@ -382,7 +382,7 @@
               <w:szCs w:val="22"/>
             </w:rPr>
           </w:pPr>
-          <w:hyperlink w:anchor="_Toc58053812" w:history="1">
+          <w:hyperlink w:anchor="_Toc58056971" w:history="1">
             <w:r>
               <w:rPr>
                 <w:rStyle w:val="Hyperlink"/>
@@ -409,7 +409,7 @@
                 <w:noProof/>
                 <w:webHidden/>
               </w:rPr>
-              <w:instrText xml:space="preserve"> PAGEREF _Toc58053812 \h </w:instrText>
+              <w:instrText xml:space="preserve"> PAGEREF _Toc58056971 \h </w:instrText>
             </w:r>
             <w:r>
               <w:rPr>
@@ -454,7 +454,7 @@
               <w:szCs w:val="22"/>
             </w:rPr>
           </w:pPr>
-          <w:hyperlink w:anchor="_Toc58053813" w:history="1">
+          <w:hyperlink w:anchor="_Toc58056972" w:history="1">
             <w:r>
               <w:rPr>
                 <w:rStyle w:val="Hyperlink"/>
@@ -481,7 +481,7 @@
                 <w:noProof/>
                 <w:webHidden/>
               </w:rPr>
-              <w:instrText xml:space="preserve"> PAGEREF _Toc58053813 \h </w:instrText>
+              <w:instrText xml:space="preserve"> PAGEREF _Toc58056972 \h </w:instrText>
             </w:r>
             <w:r>
               <w:rPr>
@@ -526,7 +526,7 @@
               <w:szCs w:val="22"/>
             </w:rPr>
           </w:pPr>
-          <w:hyperlink w:anchor="_Toc58053814" w:history="1">
+          <w:hyperlink w:anchor="_Toc58056973" w:history="1">
             <w:r>
               <w:rPr>
                 <w:rStyle w:val="Hyperlink"/>
@@ -553,7 +553,7 @@
                 <w:noProof/>
                 <w:webHidden/>
               </w:rPr>
-              <w:instrText xml:space="preserve"> PAGEREF _Toc58053814 \h </w:instrText>
+              <w:instrText xml:space="preserve"> PAGEREF _Toc58056973 \h </w:instrText>
             </w:r>
             <w:r>
               <w:rPr>
@@ -598,7 +598,7 @@
               <w:szCs w:val="22"/>
             </w:rPr>
           </w:pPr>
-          <w:hyperlink w:anchor="_Toc58053815" w:history="1">
+          <w:hyperlink w:anchor="_Toc58056974" w:history="1">
             <w:r>
               <w:rPr>
                 <w:rStyle w:val="Hyperlink"/>
@@ -625,7 +625,7 @@
                 <w:noProof/>
                 <w:webHidden/>
               </w:rPr>
-              <w:instrText xml:space="preserve"> PAGEREF _Toc58053815 \h </w:instrText>
+              <w:instrText xml:space="preserve"> PAGEREF _Toc58056974 \h </w:instrText>
             </w:r>
             <w:r>
               <w:rPr>
@@ -670,7 +670,7 @@
               <w:szCs w:val="22"/>
             </w:rPr>
           </w:pPr>
-          <w:hyperlink w:anchor="_Toc58053816" w:history="1">
+          <w:hyperlink w:anchor="_Toc58056975" w:history="1">
             <w:r>
               <w:rPr>
                 <w:rStyle w:val="Hyperlink"/>
@@ -697,7 +697,7 @@
                 <w:noProof/>
                 <w:webHidden/>
               </w:rPr>
-              <w:instrText xml:space="preserve"> PAGEREF _Toc58053816 \h </w:instrText>
+              <w:instrText xml:space="preserve"> PAGEREF _Toc58056975 \h </w:instrText>
             </w:r>
             <w:r>
               <w:rPr>
@@ -742,7 +742,7 @@
               <w:szCs w:val="22"/>
             </w:rPr>
           </w:pPr>
-          <w:hyperlink w:anchor="_Toc58053817" w:history="1">
+          <w:hyperlink w:anchor="_Toc58056976" w:history="1">
             <w:r>
               <w:rPr>
                 <w:rStyle w:val="Hyperlink"/>
@@ -769,7 +769,7 @@
                 <w:noProof/>
                 <w:webHidden/>
               </w:rPr>
-              <w:instrText xml:space="preserve"> PAGEREF _Toc58053817 \h </w:instrText>
+              <w:instrText xml:space="preserve"> PAGEREF _Toc58056976 \h </w:instrText>
             </w:r>
             <w:r>
               <w:rPr>
@@ -814,7 +814,7 @@
               <w:szCs w:val="22"/>
             </w:rPr>
           </w:pPr>
-          <w:hyperlink w:anchor="_Toc58053818" w:history="1">
+          <w:hyperlink w:anchor="_Toc58056977" w:history="1">
             <w:r>
               <w:rPr>
                 <w:rStyle w:val="Hyperlink"/>
@@ -841,7 +841,7 @@
                 <w:noProof/>
                 <w:webHidden/>
               </w:rPr>
-              <w:instrText xml:space="preserve"> PAGEREF _Toc58053818 \h </w:instrText>
+              <w:instrText xml:space="preserve"> PAGEREF _Toc58056977 \h </w:instrText>
             </w:r>
             <w:r>
               <w:rPr>
@@ -886,7 +886,7 @@
               <w:szCs w:val="22"/>
             </w:rPr>
           </w:pPr>
-          <w:hyperlink w:anchor="_Toc58053819" w:history="1">
+          <w:hyperlink w:anchor="_Toc58056978" w:history="1">
             <w:r>
               <w:rPr>
                 <w:rStyle w:val="Hyperlink"/>
@@ -913,7 +913,7 @@
                 <w:noProof/>
                 <w:webHidden/>
               </w:rPr>
-              <w:instrText xml:space="preserve"> PAGEREF _Toc58053819 \h </w:instrText>
+              <w:instrText xml:space="preserve"> PAGEREF _Toc58056978 \h </w:instrText>
             </w:r>
             <w:r>
               <w:rPr>
@@ -958,7 +958,7 @@
               <w:szCs w:val="22"/>
             </w:rPr>
           </w:pPr>
-          <w:hyperlink w:anchor="_Toc58053820" w:history="1">
+          <w:hyperlink w:anchor="_Toc58056979" w:history="1">
             <w:r>
               <w:rPr>
                 <w:rStyle w:val="Hyperlink"/>
@@ -985,7 +985,7 @@
                 <w:noProof/>
                 <w:webHidden/>
               </w:rPr>
-              <w:instrText xml:space="preserve"> PAGEREF _Toc58053820 \h </w:instrText>
+              <w:instrText xml:space="preserve"> PAGEREF _Toc58056979 \h </w:instrText>
             </w:r>
             <w:r>
               <w:rPr>
@@ -1030,7 +1030,7 @@
               <w:szCs w:val="22"/>
             </w:rPr>
           </w:pPr>
-          <w:hyperlink w:anchor="_Toc58053821" w:history="1">
+          <w:hyperlink w:anchor="_Toc58056980" w:history="1">
             <w:r>
               <w:rPr>
                 <w:rStyle w:val="Hyperlink"/>
@@ -1057,7 +1057,7 @@
                 <w:noProof/>
                 <w:webHidden/>
               </w:rPr>
-              <w:instrText xml:space="preserve"> PAGEREF _Toc58053821 \h </w:instrText>
+              <w:instrText xml:space="preserve"> PAGEREF _Toc58056980 \h </w:instrText>
             </w:r>
             <w:r>
               <w:rPr>
@@ -1102,7 +1102,7 @@
               <w:szCs w:val="22"/>
             </w:rPr>
           </w:pPr>
-          <w:hyperlink w:anchor="_Toc58053822" w:history="1">
+          <w:hyperlink w:anchor="_Toc58056981" w:history="1">
             <w:r>
               <w:rPr>
                 <w:rStyle w:val="Hyperlink"/>
@@ -1129,7 +1129,7 @@
                 <w:noProof/>
                 <w:webHidden/>
               </w:rPr>
-              <w:instrText xml:space="preserve"> PAGEREF _Toc58053822 \h </w:instrText>
+              <w:instrText xml:space="preserve"> PAGEREF _Toc58056981 \h </w:instrText>
             </w:r>
             <w:r>
               <w:rPr>
@@ -1174,7 +1174,7 @@
               <w:szCs w:val="22"/>
             </w:rPr>
           </w:pPr>
-          <w:hyperlink w:anchor="_Toc58053823" w:history="1">
+          <w:hyperlink w:anchor="_Toc58056982" w:history="1">
             <w:r>
               <w:rPr>
                 <w:rStyle w:val="Hyperlink"/>
@@ -1201,7 +1201,7 @@
                 <w:noProof/>
                 <w:webHidden/>
               </w:rPr>
-              <w:instrText xml:space="preserve"> PAGEREF _Toc58053823 \h </w:instrText>
+              <w:instrText xml:space="preserve"> PAGEREF _Toc58056982 \h </w:instrText>
             </w:r>
             <w:r>
               <w:rPr>
@@ -1246,7 +1246,7 @@
               <w:szCs w:val="22"/>
             </w:rPr>
           </w:pPr>
-          <w:hyperlink w:anchor="_Toc58053824" w:history="1">
+          <w:hyperlink w:anchor="_Toc58056983" w:history="1">
             <w:r>
               <w:rPr>
                 <w:rStyle w:val="Hyperlink"/>
@@ -1273,7 +1273,7 @@
                 <w:noProof/>
                 <w:webHidden/>
               </w:rPr>
-              <w:instrText xml:space="preserve"> PAGEREF _Toc58053824 \h </w:instrText>
+              <w:instrText xml:space="preserve"> PAGEREF _Toc58056983 \h </w:instrText>
             </w:r>
             <w:r>
               <w:rPr>
@@ -1318,7 +1318,7 @@
               <w:szCs w:val="22"/>
             </w:rPr>
           </w:pPr>
-          <w:hyperlink w:anchor="_Toc58053825" w:history="1">
+          <w:hyperlink w:anchor="_Toc58056984" w:history="1">
             <w:r>
               <w:rPr>
                 <w:rStyle w:val="Hyperlink"/>
@@ -1345,7 +1345,7 @@
                 <w:noProof/>
                 <w:webHidden/>
               </w:rPr>
-              <w:instrText xml:space="preserve"> PAGEREF _Toc58053825 \h </w:instrText>
+              <w:instrText xml:space="preserve"> PAGEREF _Toc58056984 \h </w:instrText>
             </w:r>
             <w:r>
               <w:rPr>
@@ -1390,7 +1390,7 @@
               <w:szCs w:val="22"/>
             </w:rPr>
           </w:pPr>
-          <w:hyperlink w:anchor="_Toc58053826" w:history="1">
+          <w:hyperlink w:anchor="_Toc58056985" w:history="1">
             <w:r>
               <w:rPr>
                 <w:rStyle w:val="Hyperlink"/>
@@ -1417,7 +1417,7 @@
                 <w:noProof/>
                 <w:webHidden/>
               </w:rPr>
-              <w:instrText xml:space="preserve"> PAGEREF _Toc58053826 \h </w:instrText>
+              <w:instrText xml:space="preserve"> PAGEREF _Toc58056985 \h </w:instrText>
             </w:r>
             <w:r>
               <w:rPr>
@@ -1462,7 +1462,7 @@
               <w:szCs w:val="22"/>
             </w:rPr>
           </w:pPr>
-          <w:hyperlink w:anchor="_Toc58053827" w:history="1">
+          <w:hyperlink w:anchor="_Toc58056986" w:history="1">
             <w:r>
               <w:rPr>
                 <w:rStyle w:val="Hyperlink"/>
@@ -1489,7 +1489,7 @@
                 <w:noProof/>
                 <w:webHidden/>
               </w:rPr>
-              <w:instrText xml:space="preserve"> PAGEREF _Toc58053827 \h </w:instrText>
+              <w:instrText xml:space="preserve"> PAGEREF _Toc58056986 \h </w:instrText>
             </w:r>
             <w:r>
               <w:rPr>
@@ -1534,7 +1534,7 @@
               <w:szCs w:val="22"/>
             </w:rPr>
           </w:pPr>
-          <w:hyperlink w:anchor="_Toc58053828" w:history="1">
+          <w:hyperlink w:anchor="_Toc58056987" w:history="1">
             <w:r>
               <w:rPr>
                 <w:rStyle w:val="Hyperlink"/>
@@ -1561,7 +1561,7 @@
                 <w:noProof/>
                 <w:webHidden/>
               </w:rPr>
-              <w:instrText xml:space="preserve"> PAGEREF _Toc58053828 \h </w:instrText>
+              <w:instrText xml:space="preserve"> PAGEREF _Toc58056987 \h </w:instrText>
             </w:r>
             <w:r>
               <w:rPr>
@@ -1606,7 +1606,7 @@
               <w:szCs w:val="22"/>
             </w:rPr>
           </w:pPr>
-          <w:hyperlink w:anchor="_Toc58053829" w:history="1">
+          <w:hyperlink w:anchor="_Toc58056988" w:history="1">
             <w:r>
               <w:rPr>
                 <w:rStyle w:val="Hyperlink"/>
@@ -1633,7 +1633,7 @@
                 <w:noProof/>
                 <w:webHidden/>
               </w:rPr>
-              <w:instrText xml:space="preserve"> PAGEREF _Toc58053829 \h </w:instrText>
+              <w:instrText xml:space="preserve"> PAGEREF _Toc58056988 \h </w:instrText>
             </w:r>
             <w:r>
               <w:rPr>
@@ -1678,7 +1678,7 @@
               <w:szCs w:val="22"/>
             </w:rPr>
           </w:pPr>
-          <w:hyperlink w:anchor="_Toc58053830" w:history="1">
+          <w:hyperlink w:anchor="_Toc58056989" w:history="1">
             <w:r>
               <w:rPr>
                 <w:rStyle w:val="Hyperlink"/>
@@ -1705,7 +1705,7 @@
                 <w:noProof/>
                 <w:webHidden/>
               </w:rPr>
-              <w:instrText xml:space="preserve"> PAGEREF _Toc58053830 \h </w:instrText>
+              <w:instrText xml:space="preserve"> PAGEREF _Toc58056989 \h </w:instrText>
             </w:r>
             <w:r>
               <w:rPr>
@@ -1750,7 +1750,7 @@
               <w:szCs w:val="22"/>
             </w:rPr>
           </w:pPr>
-          <w:hyperlink w:anchor="_Toc58053831" w:history="1">
+          <w:hyperlink w:anchor="_Toc58056990" w:history="1">
             <w:r>
               <w:rPr>
                 <w:rStyle w:val="Hyperlink"/>
@@ -1777,7 +1777,7 @@
                 <w:noProof/>
                 <w:webHidden/>
               </w:rPr>
-              <w:instrText xml:space="preserve"> PAGEREF _Toc58053831 \h </w:instrText>
+              <w:instrText xml:space="preserve"> PAGEREF _Toc58056990 \h </w:instrText>
             </w:r>
             <w:r>
               <w:rPr>
@@ -1822,7 +1822,7 @@
               <w:szCs w:val="22"/>
             </w:rPr>
           </w:pPr>
-          <w:hyperlink w:anchor="_Toc58053832" w:history="1">
+          <w:hyperlink w:anchor="_Toc58056991" w:history="1">
             <w:r>
               <w:rPr>
                 <w:rStyle w:val="Hyperlink"/>
@@ -1849,7 +1849,7 @@
                 <w:noProof/>
                 <w:webHidden/>
               </w:rPr>
-              <w:instrText xml:space="preserve"> PAGEREF _Toc58053832 \h </w:instrText>
+              <w:instrText xml:space="preserve"> PAGEREF _Toc58056991 \h </w:instrText>
             </w:r>
             <w:r>
               <w:rPr>
@@ -1894,7 +1894,7 @@
               <w:szCs w:val="22"/>
             </w:rPr>
           </w:pPr>
-          <w:hyperlink w:anchor="_Toc58053833" w:history="1">
+          <w:hyperlink w:anchor="_Toc58056992" w:history="1">
             <w:r>
               <w:rPr>
                 <w:rStyle w:val="Hyperlink"/>
@@ -1921,7 +1921,7 @@
                 <w:noProof/>
                 <w:webHidden/>
               </w:rPr>
-              <w:instrText xml:space="preserve"> PAGEREF _Toc58053833 \h </w:instrText>
+              <w:instrText xml:space="preserve"> PAGEREF _Toc58056992 \h </w:instrText>
             </w:r>
             <w:r>
               <w:rPr>
@@ -1966,7 +1966,7 @@
               <w:szCs w:val="22"/>
             </w:rPr>
           </w:pPr>
-          <w:hyperlink w:anchor="_Toc58053834" w:history="1">
+          <w:hyperlink w:anchor="_Toc58056993" w:history="1">
             <w:r>
               <w:rPr>
                 <w:rStyle w:val="Hyperlink"/>
@@ -1993,7 +1993,7 @@
                 <w:noProof/>
                 <w:webHidden/>
               </w:rPr>
-              <w:instrText xml:space="preserve"> PAGEREF _Toc58053834 \h </w:instrText>
+              <w:instrText xml:space="preserve"> PAGEREF _Toc58056993 \h </w:instrText>
             </w:r>
             <w:r>
               <w:rPr>
@@ -2038,7 +2038,7 @@
               <w:szCs w:val="22"/>
             </w:rPr>
           </w:pPr>
-          <w:hyperlink w:anchor="_Toc58053835" w:history="1">
+          <w:hyperlink w:anchor="_Toc58056994" w:history="1">
             <w:r>
               <w:rPr>
                 <w:rStyle w:val="Hyperlink"/>
@@ -2065,7 +2065,7 @@
                 <w:noProof/>
                 <w:webHidden/>
               </w:rPr>
-              <w:instrText xml:space="preserve"> PAGEREF _Toc58053835 \h </w:instrText>
+              <w:instrText xml:space="preserve"> PAGEREF _Toc58056994 \h </w:instrText>
             </w:r>
             <w:r>
               <w:rPr>
@@ -2086,6 +2086,78 @@
                 <w:webHidden/>
               </w:rPr>
               <w:t>27</w:t>
+            </w:r>
+            <w:r>
+              <w:rPr>
+                <w:noProof/>
+                <w:webHidden/>
+              </w:rPr>
+              <w:fldChar w:fldCharType="end"/>
+            </w:r>
+          </w:hyperlink>
+        </w:p>
+        <w:p>
+          <w:pPr>
+            <w:pStyle w:val="TOC1"/>
+            <w:tabs>
+              <w:tab w:val="right" w:leader="dot" w:pos="9350"/>
+            </w:tabs>
+            <w:rPr>
+              <w:rFonts w:asciiTheme="minorHAnsi" w:eastAsiaTheme="minorEastAsia" w:hAnsiTheme="minorHAnsi" w:cstheme="minorBidi"/>
+              <w:noProof/>
+              <w:color w:val="auto"/>
+              <w:sz w:val="22"/>
+              <w:szCs w:val="22"/>
+            </w:rPr>
+          </w:pPr>
+          <w:hyperlink w:anchor="_Toc58056995" w:history="1">
+            <w:r>
+              <w:rPr>
+                <w:rStyle w:val="Hyperlink"/>
+                <w:noProof/>
+              </w:rPr>
+              <w:t>Chapter 4 Control System Design</w:t>
+            </w:r>
+            <w:r>
+              <w:rPr>
+                <w:noProof/>
+                <w:webHidden/>
+              </w:rPr>
+              <w:tab/>
+            </w:r>
+            <w:r>
+              <w:rPr>
+                <w:noProof/>
+                <w:webHidden/>
+              </w:rPr>
+              <w:fldChar w:fldCharType="begin"/>
+            </w:r>
+            <w:r>
+              <w:rPr>
+                <w:noProof/>
+                <w:webHidden/>
+              </w:rPr>
+              <w:instrText xml:space="preserve"> PAGEREF _Toc58056995 \h </w:instrText>
+            </w:r>
+            <w:r>
+              <w:rPr>
+                <w:noProof/>
+                <w:webHidden/>
+              </w:rPr>
+            </w:r>
+            <w:r>
+              <w:rPr>
+                <w:noProof/>
+                <w:webHidden/>
+              </w:rPr>
+              <w:fldChar w:fldCharType="separate"/>
+            </w:r>
+            <w:r>
+              <w:rPr>
+                <w:noProof/>
+                <w:webHidden/>
+              </w:rPr>
+              <w:t>28</w:t>
             </w:r>
             <w:r>
               <w:rPr>
@@ -2110,13 +2182,13 @@
               <w:szCs w:val="22"/>
             </w:rPr>
           </w:pPr>
-          <w:hyperlink w:anchor="_Toc58053836" w:history="1">
+          <w:hyperlink w:anchor="_Toc58056996" w:history="1">
             <w:r>
               <w:rPr>
                 <w:rStyle w:val="Hyperlink"/>
                 <w:noProof/>
               </w:rPr>
-              <w:t>3.8 Schematic Diagram</w:t>
+              <w:t>4.1 Sampling time</w:t>
             </w:r>
             <w:r>
               <w:rPr>
@@ -2137,7 +2209,7 @@
                 <w:noProof/>
                 <w:webHidden/>
               </w:rPr>
-              <w:instrText xml:space="preserve"> PAGEREF _Toc58053836 \h </w:instrText>
+              <w:instrText xml:space="preserve"> PAGEREF _Toc58056996 \h </w:instrText>
             </w:r>
             <w:r>
               <w:rPr>
@@ -2158,6 +2230,366 @@
                 <w:webHidden/>
               </w:rPr>
               <w:t>28</w:t>
+            </w:r>
+            <w:r>
+              <w:rPr>
+                <w:noProof/>
+                <w:webHidden/>
+              </w:rPr>
+              <w:fldChar w:fldCharType="end"/>
+            </w:r>
+          </w:hyperlink>
+        </w:p>
+        <w:p>
+          <w:pPr>
+            <w:pStyle w:val="TOC2"/>
+            <w:tabs>
+              <w:tab w:val="right" w:leader="dot" w:pos="9350"/>
+            </w:tabs>
+            <w:rPr>
+              <w:rFonts w:asciiTheme="minorHAnsi" w:eastAsiaTheme="minorEastAsia" w:hAnsiTheme="minorHAnsi" w:cstheme="minorBidi"/>
+              <w:noProof/>
+              <w:color w:val="auto"/>
+              <w:sz w:val="22"/>
+              <w:szCs w:val="22"/>
+            </w:rPr>
+          </w:pPr>
+          <w:hyperlink w:anchor="_Toc58056997" w:history="1">
+            <w:r>
+              <w:rPr>
+                <w:rStyle w:val="Hyperlink"/>
+                <w:noProof/>
+              </w:rPr>
+              <w:t>4.2 Design Architecture</w:t>
+            </w:r>
+            <w:r>
+              <w:rPr>
+                <w:noProof/>
+                <w:webHidden/>
+              </w:rPr>
+              <w:tab/>
+            </w:r>
+            <w:r>
+              <w:rPr>
+                <w:noProof/>
+                <w:webHidden/>
+              </w:rPr>
+              <w:fldChar w:fldCharType="begin"/>
+            </w:r>
+            <w:r>
+              <w:rPr>
+                <w:noProof/>
+                <w:webHidden/>
+              </w:rPr>
+              <w:instrText xml:space="preserve"> PAGEREF _Toc58056997 \h </w:instrText>
+            </w:r>
+            <w:r>
+              <w:rPr>
+                <w:noProof/>
+                <w:webHidden/>
+              </w:rPr>
+            </w:r>
+            <w:r>
+              <w:rPr>
+                <w:noProof/>
+                <w:webHidden/>
+              </w:rPr>
+              <w:fldChar w:fldCharType="separate"/>
+            </w:r>
+            <w:r>
+              <w:rPr>
+                <w:noProof/>
+                <w:webHidden/>
+              </w:rPr>
+              <w:t>28</w:t>
+            </w:r>
+            <w:r>
+              <w:rPr>
+                <w:noProof/>
+                <w:webHidden/>
+              </w:rPr>
+              <w:fldChar w:fldCharType="end"/>
+            </w:r>
+          </w:hyperlink>
+        </w:p>
+        <w:p>
+          <w:pPr>
+            <w:pStyle w:val="TOC3"/>
+            <w:tabs>
+              <w:tab w:val="right" w:leader="dot" w:pos="9350"/>
+            </w:tabs>
+            <w:rPr>
+              <w:rFonts w:asciiTheme="minorHAnsi" w:eastAsiaTheme="minorEastAsia" w:hAnsiTheme="minorHAnsi" w:cstheme="minorBidi"/>
+              <w:noProof/>
+              <w:color w:val="auto"/>
+              <w:sz w:val="22"/>
+              <w:szCs w:val="22"/>
+            </w:rPr>
+          </w:pPr>
+          <w:hyperlink w:anchor="_Toc58056998" w:history="1">
+            <w:r>
+              <w:rPr>
+                <w:rStyle w:val="Hyperlink"/>
+                <w:noProof/>
+              </w:rPr>
+              <w:t>4.2.1 The Unicycle Model</w:t>
+            </w:r>
+            <w:r>
+              <w:rPr>
+                <w:noProof/>
+                <w:webHidden/>
+              </w:rPr>
+              <w:tab/>
+            </w:r>
+            <w:r>
+              <w:rPr>
+                <w:noProof/>
+                <w:webHidden/>
+              </w:rPr>
+              <w:fldChar w:fldCharType="begin"/>
+            </w:r>
+            <w:r>
+              <w:rPr>
+                <w:noProof/>
+                <w:webHidden/>
+              </w:rPr>
+              <w:instrText xml:space="preserve"> PAGEREF _Toc58056998 \h </w:instrText>
+            </w:r>
+            <w:r>
+              <w:rPr>
+                <w:noProof/>
+                <w:webHidden/>
+              </w:rPr>
+            </w:r>
+            <w:r>
+              <w:rPr>
+                <w:noProof/>
+                <w:webHidden/>
+              </w:rPr>
+              <w:fldChar w:fldCharType="separate"/>
+            </w:r>
+            <w:r>
+              <w:rPr>
+                <w:noProof/>
+                <w:webHidden/>
+              </w:rPr>
+              <w:t>29</w:t>
+            </w:r>
+            <w:r>
+              <w:rPr>
+                <w:noProof/>
+                <w:webHidden/>
+              </w:rPr>
+              <w:fldChar w:fldCharType="end"/>
+            </w:r>
+          </w:hyperlink>
+        </w:p>
+        <w:p>
+          <w:pPr>
+            <w:pStyle w:val="TOC3"/>
+            <w:tabs>
+              <w:tab w:val="right" w:leader="dot" w:pos="9350"/>
+            </w:tabs>
+            <w:rPr>
+              <w:rFonts w:asciiTheme="minorHAnsi" w:eastAsiaTheme="minorEastAsia" w:hAnsiTheme="minorHAnsi" w:cstheme="minorBidi"/>
+              <w:noProof/>
+              <w:color w:val="auto"/>
+              <w:sz w:val="22"/>
+              <w:szCs w:val="22"/>
+            </w:rPr>
+          </w:pPr>
+          <w:hyperlink w:anchor="_Toc58056999" w:history="1">
+            <w:r>
+              <w:rPr>
+                <w:rStyle w:val="Hyperlink"/>
+                <w:noProof/>
+              </w:rPr>
+              <w:t>4.2.2 High level model</w:t>
+            </w:r>
+            <w:r>
+              <w:rPr>
+                <w:noProof/>
+                <w:webHidden/>
+              </w:rPr>
+              <w:tab/>
+            </w:r>
+            <w:r>
+              <w:rPr>
+                <w:noProof/>
+                <w:webHidden/>
+              </w:rPr>
+              <w:fldChar w:fldCharType="begin"/>
+            </w:r>
+            <w:r>
+              <w:rPr>
+                <w:noProof/>
+                <w:webHidden/>
+              </w:rPr>
+              <w:instrText xml:space="preserve"> PAGEREF _Toc58056999 \h </w:instrText>
+            </w:r>
+            <w:r>
+              <w:rPr>
+                <w:noProof/>
+                <w:webHidden/>
+              </w:rPr>
+            </w:r>
+            <w:r>
+              <w:rPr>
+                <w:noProof/>
+                <w:webHidden/>
+              </w:rPr>
+              <w:fldChar w:fldCharType="separate"/>
+            </w:r>
+            <w:r>
+              <w:rPr>
+                <w:noProof/>
+                <w:webHidden/>
+              </w:rPr>
+              <w:t>30</w:t>
+            </w:r>
+            <w:r>
+              <w:rPr>
+                <w:noProof/>
+                <w:webHidden/>
+              </w:rPr>
+              <w:fldChar w:fldCharType="end"/>
+            </w:r>
+          </w:hyperlink>
+        </w:p>
+        <w:p>
+          <w:pPr>
+            <w:pStyle w:val="TOC2"/>
+            <w:tabs>
+              <w:tab w:val="right" w:leader="dot" w:pos="9350"/>
+            </w:tabs>
+            <w:rPr>
+              <w:rFonts w:asciiTheme="minorHAnsi" w:eastAsiaTheme="minorEastAsia" w:hAnsiTheme="minorHAnsi" w:cstheme="minorBidi"/>
+              <w:noProof/>
+              <w:color w:val="auto"/>
+              <w:sz w:val="22"/>
+              <w:szCs w:val="22"/>
+            </w:rPr>
+          </w:pPr>
+          <w:hyperlink w:anchor="_Toc58057000" w:history="1">
+            <w:r>
+              <w:rPr>
+                <w:rStyle w:val="Hyperlink"/>
+                <w:noProof/>
+              </w:rPr>
+              <w:t>4.3 Go-to-Goal behavior</w:t>
+            </w:r>
+            <w:r>
+              <w:rPr>
+                <w:noProof/>
+                <w:webHidden/>
+              </w:rPr>
+              <w:tab/>
+            </w:r>
+            <w:r>
+              <w:rPr>
+                <w:noProof/>
+                <w:webHidden/>
+              </w:rPr>
+              <w:fldChar w:fldCharType="begin"/>
+            </w:r>
+            <w:r>
+              <w:rPr>
+                <w:noProof/>
+                <w:webHidden/>
+              </w:rPr>
+              <w:instrText xml:space="preserve"> PAGEREF _Toc58057000 \h </w:instrText>
+            </w:r>
+            <w:r>
+              <w:rPr>
+                <w:noProof/>
+                <w:webHidden/>
+              </w:rPr>
+            </w:r>
+            <w:r>
+              <w:rPr>
+                <w:noProof/>
+                <w:webHidden/>
+              </w:rPr>
+              <w:fldChar w:fldCharType="separate"/>
+            </w:r>
+            <w:r>
+              <w:rPr>
+                <w:noProof/>
+                <w:webHidden/>
+              </w:rPr>
+              <w:t>31</w:t>
+            </w:r>
+            <w:r>
+              <w:rPr>
+                <w:noProof/>
+                <w:webHidden/>
+              </w:rPr>
+              <w:fldChar w:fldCharType="end"/>
+            </w:r>
+          </w:hyperlink>
+        </w:p>
+        <w:p>
+          <w:pPr>
+            <w:pStyle w:val="TOC2"/>
+            <w:tabs>
+              <w:tab w:val="right" w:leader="dot" w:pos="9350"/>
+            </w:tabs>
+            <w:rPr>
+              <w:rFonts w:asciiTheme="minorHAnsi" w:eastAsiaTheme="minorEastAsia" w:hAnsiTheme="minorHAnsi" w:cstheme="minorBidi"/>
+              <w:noProof/>
+              <w:color w:val="auto"/>
+              <w:sz w:val="22"/>
+              <w:szCs w:val="22"/>
+            </w:rPr>
+          </w:pPr>
+          <w:hyperlink w:anchor="_Toc58057001" w:history="1">
+            <w:r>
+              <w:rPr>
+                <w:rStyle w:val="Hyperlink"/>
+                <w:noProof/>
+              </w:rPr>
+              <w:t>4.4 Obstacle avoidance</w:t>
+            </w:r>
+            <w:r>
+              <w:rPr>
+                <w:noProof/>
+                <w:webHidden/>
+              </w:rPr>
+              <w:tab/>
+            </w:r>
+            <w:r>
+              <w:rPr>
+                <w:noProof/>
+                <w:webHidden/>
+              </w:rPr>
+              <w:fldChar w:fldCharType="begin"/>
+            </w:r>
+            <w:r>
+              <w:rPr>
+                <w:noProof/>
+                <w:webHidden/>
+              </w:rPr>
+              <w:instrText xml:space="preserve"> PAGEREF _Toc58057001 \h </w:instrText>
+            </w:r>
+            <w:r>
+              <w:rPr>
+                <w:noProof/>
+                <w:webHidden/>
+              </w:rPr>
+            </w:r>
+            <w:r>
+              <w:rPr>
+                <w:noProof/>
+                <w:webHidden/>
+              </w:rPr>
+              <w:fldChar w:fldCharType="separate"/>
+            </w:r>
+            <w:r>
+              <w:rPr>
+                <w:noProof/>
+                <w:webHidden/>
+              </w:rPr>
+              <w:t>32</w:t>
             </w:r>
             <w:r>
               <w:rPr>
@@ -2182,13 +2614,13 @@
               <w:szCs w:val="22"/>
             </w:rPr>
           </w:pPr>
-          <w:hyperlink w:anchor="_Toc58053837" w:history="1">
+          <w:hyperlink w:anchor="_Toc58057002" w:history="1">
             <w:r>
               <w:rPr>
                 <w:rStyle w:val="Hyperlink"/>
                 <w:noProof/>
               </w:rPr>
-              <w:t>Chapter 4 Control System Design</w:t>
+              <w:t>Chapter 5 Testing and Simulation Result</w:t>
             </w:r>
             <w:r>
               <w:rPr>
@@ -2209,7 +2641,7 @@
                 <w:noProof/>
                 <w:webHidden/>
               </w:rPr>
-              <w:instrText xml:space="preserve"> PAGEREF _Toc58053837 \h </w:instrText>
+              <w:instrText xml:space="preserve"> PAGEREF _Toc58057002 \h </w:instrText>
             </w:r>
             <w:r>
               <w:rPr>
@@ -2229,7 +2661,7 @@
                 <w:noProof/>
                 <w:webHidden/>
               </w:rPr>
-              <w:t>29</w:t>
+              <w:t>35</w:t>
             </w:r>
             <w:r>
               <w:rPr>
@@ -2254,13 +2686,13 @@
               <w:szCs w:val="22"/>
             </w:rPr>
           </w:pPr>
-          <w:hyperlink w:anchor="_Toc58053838" w:history="1">
+          <w:hyperlink w:anchor="_Toc58057003" w:history="1">
             <w:r>
               <w:rPr>
                 <w:rStyle w:val="Hyperlink"/>
                 <w:noProof/>
               </w:rPr>
-              <w:t>4.1 Sampling time</w:t>
+              <w:t>5.1 Result</w:t>
             </w:r>
             <w:r>
               <w:rPr>
@@ -2281,7 +2713,7 @@
                 <w:noProof/>
                 <w:webHidden/>
               </w:rPr>
-              <w:instrText xml:space="preserve"> PAGEREF _Toc58053838 \h </w:instrText>
+              <w:instrText xml:space="preserve"> PAGEREF _Toc58057003 \h </w:instrText>
             </w:r>
             <w:r>
               <w:rPr>
@@ -2301,7 +2733,7 @@
                 <w:noProof/>
                 <w:webHidden/>
               </w:rPr>
-              <w:t>29</w:t>
+              <w:t>35</w:t>
             </w:r>
             <w:r>
               <w:rPr>
@@ -2326,13 +2758,13 @@
               <w:szCs w:val="22"/>
             </w:rPr>
           </w:pPr>
-          <w:hyperlink w:anchor="_Toc58053839" w:history="1">
+          <w:hyperlink w:anchor="_Toc58057004" w:history="1">
             <w:r>
               <w:rPr>
                 <w:rStyle w:val="Hyperlink"/>
                 <w:noProof/>
               </w:rPr>
-              <w:t>4.2 Design Architecture</w:t>
+              <w:t>5.2 Conclusion</w:t>
             </w:r>
             <w:r>
               <w:rPr>
@@ -2353,7 +2785,7 @@
                 <w:noProof/>
                 <w:webHidden/>
               </w:rPr>
-              <w:instrText xml:space="preserve"> PAGEREF _Toc58053839 \h </w:instrText>
+              <w:instrText xml:space="preserve"> PAGEREF _Toc58057004 \h </w:instrText>
             </w:r>
             <w:r>
               <w:rPr>
@@ -2373,7 +2805,7 @@
                 <w:noProof/>
                 <w:webHidden/>
               </w:rPr>
-              <w:t>29</w:t>
+              <w:t>35</w:t>
             </w:r>
             <w:r>
               <w:rPr>
@@ -2386,7 +2818,7 @@
         </w:p>
         <w:p>
           <w:pPr>
-            <w:pStyle w:val="TOC3"/>
+            <w:pStyle w:val="TOC1"/>
             <w:tabs>
               <w:tab w:val="right" w:leader="dot" w:pos="9350"/>
             </w:tabs>
@@ -2398,13 +2830,13 @@
               <w:szCs w:val="22"/>
             </w:rPr>
           </w:pPr>
-          <w:hyperlink w:anchor="_Toc58053840" w:history="1">
+          <w:hyperlink w:anchor="_Toc58057005" w:history="1">
             <w:r>
               <w:rPr>
                 <w:rStyle w:val="Hyperlink"/>
                 <w:noProof/>
               </w:rPr>
-              <w:t>4.2.1 The Unicycle Model</w:t>
+              <w:t>Chapter 6 References</w:t>
             </w:r>
             <w:r>
               <w:rPr>
@@ -2425,7 +2857,7 @@
                 <w:noProof/>
                 <w:webHidden/>
               </w:rPr>
-              <w:instrText xml:space="preserve"> PAGEREF _Toc58053840 \h </w:instrText>
+              <w:instrText xml:space="preserve"> PAGEREF _Toc58057005 \h </w:instrText>
             </w:r>
             <w:r>
               <w:rPr>
@@ -2445,7 +2877,7 @@
                 <w:noProof/>
                 <w:webHidden/>
               </w:rPr>
-              <w:t>30</w:t>
+              <w:t>36</w:t>
             </w:r>
             <w:r>
               <w:rPr>
@@ -2458,7 +2890,7 @@
         </w:p>
         <w:p>
           <w:pPr>
-            <w:pStyle w:val="TOC3"/>
+            <w:pStyle w:val="TOC1"/>
             <w:tabs>
               <w:tab w:val="right" w:leader="dot" w:pos="9350"/>
             </w:tabs>
@@ -2470,13 +2902,13 @@
               <w:szCs w:val="22"/>
             </w:rPr>
           </w:pPr>
-          <w:hyperlink w:anchor="_Toc58053841" w:history="1">
+          <w:hyperlink w:anchor="_Toc58057006" w:history="1">
             <w:r>
               <w:rPr>
                 <w:rStyle w:val="Hyperlink"/>
                 <w:noProof/>
               </w:rPr>
-              <w:t>4.2.2 High level model</w:t>
+              <w:t>Chapter 7 Appendix A</w:t>
             </w:r>
             <w:r>
               <w:rPr>
@@ -2497,7 +2929,7 @@
                 <w:noProof/>
                 <w:webHidden/>
               </w:rPr>
-              <w:instrText xml:space="preserve"> PAGEREF _Toc58053841 \h </w:instrText>
+              <w:instrText xml:space="preserve"> PAGEREF _Toc58057006 \h </w:instrText>
             </w:r>
             <w:r>
               <w:rPr>
@@ -2517,7 +2949,7 @@
                 <w:noProof/>
                 <w:webHidden/>
               </w:rPr>
-              <w:t>31</w:t>
+              <w:t>38</w:t>
             </w:r>
             <w:r>
               <w:rPr>
@@ -2542,13 +2974,13 @@
               <w:szCs w:val="22"/>
             </w:rPr>
           </w:pPr>
-          <w:hyperlink w:anchor="_Toc58053842" w:history="1">
+          <w:hyperlink w:anchor="_Toc58057007" w:history="1">
             <w:r>
               <w:rPr>
                 <w:rStyle w:val="Hyperlink"/>
                 <w:noProof/>
               </w:rPr>
-              <w:t>4.3 Go-to-Goal behavior</w:t>
+              <w:t>7.1 Odometry implementation in Arduino</w:t>
             </w:r>
             <w:r>
               <w:rPr>
@@ -2569,7 +3001,7 @@
                 <w:noProof/>
                 <w:webHidden/>
               </w:rPr>
-              <w:instrText xml:space="preserve"> PAGEREF _Toc58053842 \h </w:instrText>
+              <w:instrText xml:space="preserve"> PAGEREF _Toc58057007 \h </w:instrText>
             </w:r>
             <w:r>
               <w:rPr>
@@ -2589,7 +3021,7 @@
                 <w:noProof/>
                 <w:webHidden/>
               </w:rPr>
-              <w:t>31</w:t>
+              <w:t>38</w:t>
             </w:r>
             <w:r>
               <w:rPr>
@@ -2614,13 +3046,13 @@
               <w:szCs w:val="22"/>
             </w:rPr>
           </w:pPr>
-          <w:hyperlink w:anchor="_Toc58053843" w:history="1">
+          <w:hyperlink w:anchor="_Toc58057008" w:history="1">
             <w:r>
               <w:rPr>
                 <w:rStyle w:val="Hyperlink"/>
                 <w:noProof/>
               </w:rPr>
-              <w:t>4.4 Obstacle avoidance</w:t>
+              <w:t>7.2 Conversion between unicycle and differential drive model</w:t>
             </w:r>
             <w:r>
               <w:rPr>
@@ -2641,7 +3073,7 @@
                 <w:noProof/>
                 <w:webHidden/>
               </w:rPr>
-              <w:instrText xml:space="preserve"> PAGEREF _Toc58053843 \h </w:instrText>
+              <w:instrText xml:space="preserve"> PAGEREF _Toc58057008 \h </w:instrText>
             </w:r>
             <w:r>
               <w:rPr>
@@ -2661,79 +3093,7 @@
                 <w:noProof/>
                 <w:webHidden/>
               </w:rPr>
-              <w:t>32</w:t>
-            </w:r>
-            <w:r>
-              <w:rPr>
-                <w:noProof/>
-                <w:webHidden/>
-              </w:rPr>
-              <w:fldChar w:fldCharType="end"/>
-            </w:r>
-          </w:hyperlink>
-        </w:p>
-        <w:p>
-          <w:pPr>
-            <w:pStyle w:val="TOC1"/>
-            <w:tabs>
-              <w:tab w:val="right" w:leader="dot" w:pos="9350"/>
-            </w:tabs>
-            <w:rPr>
-              <w:rFonts w:asciiTheme="minorHAnsi" w:eastAsiaTheme="minorEastAsia" w:hAnsiTheme="minorHAnsi" w:cstheme="minorBidi"/>
-              <w:noProof/>
-              <w:color w:val="auto"/>
-              <w:sz w:val="22"/>
-              <w:szCs w:val="22"/>
-            </w:rPr>
-          </w:pPr>
-          <w:hyperlink w:anchor="_Toc58053844" w:history="1">
-            <w:r>
-              <w:rPr>
-                <w:rStyle w:val="Hyperlink"/>
-                <w:noProof/>
-              </w:rPr>
-              <w:t>Chapter 5 Testing and Simulation Result</w:t>
-            </w:r>
-            <w:r>
-              <w:rPr>
-                <w:noProof/>
-                <w:webHidden/>
-              </w:rPr>
-              <w:tab/>
-            </w:r>
-            <w:r>
-              <w:rPr>
-                <w:noProof/>
-                <w:webHidden/>
-              </w:rPr>
-              <w:fldChar w:fldCharType="begin"/>
-            </w:r>
-            <w:r>
-              <w:rPr>
-                <w:noProof/>
-                <w:webHidden/>
-              </w:rPr>
-              <w:instrText xml:space="preserve"> PAGEREF _Toc58053844 \h </w:instrText>
-            </w:r>
-            <w:r>
-              <w:rPr>
-                <w:noProof/>
-                <w:webHidden/>
-              </w:rPr>
-            </w:r>
-            <w:r>
-              <w:rPr>
-                <w:noProof/>
-                <w:webHidden/>
-              </w:rPr>
-              <w:fldChar w:fldCharType="separate"/>
-            </w:r>
-            <w:r>
-              <w:rPr>
-                <w:noProof/>
-                <w:webHidden/>
-              </w:rPr>
-              <w:t>36</w:t>
+              <w:t>39</w:t>
             </w:r>
             <w:r>
               <w:rPr>
@@ -2758,13 +3118,13 @@
               <w:szCs w:val="22"/>
             </w:rPr>
           </w:pPr>
-          <w:hyperlink w:anchor="_Toc58053845" w:history="1">
+          <w:hyperlink w:anchor="_Toc58057009" w:history="1">
             <w:r>
               <w:rPr>
                 <w:rStyle w:val="Hyperlink"/>
                 <w:noProof/>
               </w:rPr>
-              <w:t>5.1 Result</w:t>
+              <w:t>7.3 Go to Goal implementation</w:t>
             </w:r>
             <w:r>
               <w:rPr>
@@ -2785,7 +3145,7 @@
                 <w:noProof/>
                 <w:webHidden/>
               </w:rPr>
-              <w:instrText xml:space="preserve"> PAGEREF _Toc58053845 \h </w:instrText>
+              <w:instrText xml:space="preserve"> PAGEREF _Toc58057009 \h </w:instrText>
             </w:r>
             <w:r>
               <w:rPr>
@@ -2805,151 +3165,7 @@
                 <w:noProof/>
                 <w:webHidden/>
               </w:rPr>
-              <w:t>36</w:t>
-            </w:r>
-            <w:r>
-              <w:rPr>
-                <w:noProof/>
-                <w:webHidden/>
-              </w:rPr>
-              <w:fldChar w:fldCharType="end"/>
-            </w:r>
-          </w:hyperlink>
-        </w:p>
-        <w:p>
-          <w:pPr>
-            <w:pStyle w:val="TOC2"/>
-            <w:tabs>
-              <w:tab w:val="right" w:leader="dot" w:pos="9350"/>
-            </w:tabs>
-            <w:rPr>
-              <w:rFonts w:asciiTheme="minorHAnsi" w:eastAsiaTheme="minorEastAsia" w:hAnsiTheme="minorHAnsi" w:cstheme="minorBidi"/>
-              <w:noProof/>
-              <w:color w:val="auto"/>
-              <w:sz w:val="22"/>
-              <w:szCs w:val="22"/>
-            </w:rPr>
-          </w:pPr>
-          <w:hyperlink w:anchor="_Toc58053846" w:history="1">
-            <w:r>
-              <w:rPr>
-                <w:rStyle w:val="Hyperlink"/>
-                <w:noProof/>
-              </w:rPr>
-              <w:t>5.2 Conclusion</w:t>
-            </w:r>
-            <w:r>
-              <w:rPr>
-                <w:noProof/>
-                <w:webHidden/>
-              </w:rPr>
-              <w:tab/>
-            </w:r>
-            <w:r>
-              <w:rPr>
-                <w:noProof/>
-                <w:webHidden/>
-              </w:rPr>
-              <w:fldChar w:fldCharType="begin"/>
-            </w:r>
-            <w:r>
-              <w:rPr>
-                <w:noProof/>
-                <w:webHidden/>
-              </w:rPr>
-              <w:instrText xml:space="preserve"> PAGEREF _Toc58053846 \h </w:instrText>
-            </w:r>
-            <w:r>
-              <w:rPr>
-                <w:noProof/>
-                <w:webHidden/>
-              </w:rPr>
-            </w:r>
-            <w:r>
-              <w:rPr>
-                <w:noProof/>
-                <w:webHidden/>
-              </w:rPr>
-              <w:fldChar w:fldCharType="separate"/>
-            </w:r>
-            <w:r>
-              <w:rPr>
-                <w:noProof/>
-                <w:webHidden/>
-              </w:rPr>
-              <w:t>36</w:t>
-            </w:r>
-            <w:r>
-              <w:rPr>
-                <w:noProof/>
-                <w:webHidden/>
-              </w:rPr>
-              <w:fldChar w:fldCharType="end"/>
-            </w:r>
-          </w:hyperlink>
-        </w:p>
-        <w:p>
-          <w:pPr>
-            <w:pStyle w:val="TOC1"/>
-            <w:tabs>
-              <w:tab w:val="right" w:leader="dot" w:pos="9350"/>
-            </w:tabs>
-            <w:rPr>
-              <w:rFonts w:asciiTheme="minorHAnsi" w:eastAsiaTheme="minorEastAsia" w:hAnsiTheme="minorHAnsi" w:cstheme="minorBidi"/>
-              <w:noProof/>
-              <w:color w:val="auto"/>
-              <w:sz w:val="22"/>
-              <w:szCs w:val="22"/>
-            </w:rPr>
-          </w:pPr>
-          <w:hyperlink w:anchor="_Toc58053847" w:history="1">
-            <w:r>
-              <w:rPr>
-                <w:rStyle w:val="Hyperlink"/>
-                <w:noProof/>
-              </w:rPr>
-              <w:t>Chapter 6 References</w:t>
-            </w:r>
-            <w:r>
-              <w:rPr>
-                <w:noProof/>
-                <w:webHidden/>
-              </w:rPr>
-              <w:tab/>
-            </w:r>
-            <w:r>
-              <w:rPr>
-                <w:noProof/>
-                <w:webHidden/>
-              </w:rPr>
-              <w:fldChar w:fldCharType="begin"/>
-            </w:r>
-            <w:r>
-              <w:rPr>
-                <w:noProof/>
-                <w:webHidden/>
-              </w:rPr>
-              <w:instrText xml:space="preserve"> PAGEREF _Toc58053847 \h </w:instrText>
-            </w:r>
-            <w:r>
-              <w:rPr>
-                <w:noProof/>
-                <w:webHidden/>
-              </w:rPr>
-            </w:r>
-            <w:r>
-              <w:rPr>
-                <w:noProof/>
-                <w:webHidden/>
-              </w:rPr>
-              <w:fldChar w:fldCharType="separate"/>
-            </w:r>
-            <w:r>
-              <w:rPr>
-                <w:noProof/>
-                <w:webHidden/>
-              </w:rPr>
-              <w:t>37</w:t>
+              <w:t>39</w:t>
             </w:r>
             <w:r>
               <w:rPr>
@@ -5046,7 +5262,7 @@
       <w:pPr>
         <w:pStyle w:val="Heading1"/>
       </w:pPr>
-      <w:bookmarkStart w:id="1" w:name="_Toc58053810"/>
+      <w:bookmarkStart w:id="1" w:name="_Toc58056969"/>
       <w:r>
         <w:lastRenderedPageBreak/>
         <w:t>Overview</w:t>
@@ -5061,7 +5277,7 @@
           <w:numId w:val="28"/>
         </w:numPr>
       </w:pPr>
-      <w:bookmarkStart w:id="2" w:name="_Toc58053811"/>
+      <w:bookmarkStart w:id="2" w:name="_Toc58056970"/>
       <w:r>
         <w:t>Abstract</w:t>
       </w:r>
@@ -5170,7 +5386,7 @@
       <w:pPr>
         <w:pStyle w:val="Heading2"/>
       </w:pPr>
-      <w:bookmarkStart w:id="3" w:name="_Toc58053812"/>
+      <w:bookmarkStart w:id="3" w:name="_Toc58056971"/>
       <w:r>
         <w:lastRenderedPageBreak/>
         <w:t>Acknowledgment</w:t>
@@ -5240,7 +5456,7 @@
       <w:pPr>
         <w:pStyle w:val="Heading2"/>
       </w:pPr>
-      <w:bookmarkStart w:id="4" w:name="_Toc58053813"/>
+      <w:bookmarkStart w:id="4" w:name="_Toc58056972"/>
       <w:r>
         <w:t>Acronym</w:t>
       </w:r>
@@ -5288,7 +5504,7 @@
       <w:pPr>
         <w:pStyle w:val="Heading2"/>
       </w:pPr>
-      <w:bookmarkStart w:id="5" w:name="_Toc58053814"/>
+      <w:bookmarkStart w:id="5" w:name="_Toc58056973"/>
       <w:r>
         <w:lastRenderedPageBreak/>
         <w:t>Introduction</w:t>
@@ -5416,21 +5632,7 @@
         <w:rPr>
           <w:noProof/>
         </w:rPr>
-        <w:t>(</w:t>
-      </w:r>
-      <w:proofErr w:type="spellStart"/>
-      <w:r>
-        <w:rPr>
-          <w:noProof/>
-        </w:rPr>
-        <w:t>Asafa</w:t>
-      </w:r>
-      <w:proofErr w:type="spellEnd"/>
-      <w:r>
-        <w:rPr>
-          <w:noProof/>
-        </w:rPr>
-        <w:t xml:space="preserve"> et al. 2018)</w:t>
+        <w:t>(Asafa et al. 2018)</w:t>
       </w:r>
       <w:r>
         <w:fldChar w:fldCharType="end"/>
@@ -5546,7 +5748,7 @@
       <w:pPr>
         <w:pStyle w:val="Heading2"/>
       </w:pPr>
-      <w:bookmarkStart w:id="6" w:name="_Toc58053815"/>
+      <w:bookmarkStart w:id="6" w:name="_Toc58056974"/>
       <w:r>
         <w:t>Literature Review</w:t>
       </w:r>
@@ -5576,7 +5778,7 @@
       <w:pPr>
         <w:pStyle w:val="Heading3"/>
       </w:pPr>
-      <w:bookmarkStart w:id="7" w:name="_Toc58053816"/>
+      <w:bookmarkStart w:id="7" w:name="_Toc58056975"/>
       <w:r>
         <w:lastRenderedPageBreak/>
         <w:t>Mechanical</w:t>
@@ -5706,6 +5908,7 @@
           <w:id w:val="-991494156"/>
           <w:citation/>
         </w:sdtPr>
+        <w:sdtEndPr/>
         <w:sdtContent>
           <w:r>
             <w:fldChar w:fldCharType="begin"/>
@@ -5834,6 +6037,7 @@
           <w:id w:val="-715199267"/>
           <w:citation/>
         </w:sdtPr>
+        <w:sdtEndPr/>
         <w:sdtContent>
           <w:r>
             <w:fldChar w:fldCharType="begin"/>
@@ -5980,6 +6184,7 @@
           <w:id w:val="1140378673"/>
           <w:citation/>
         </w:sdtPr>
+        <w:sdtEndPr/>
         <w:sdtContent>
           <w:r>
             <w:fldChar w:fldCharType="begin"/>
@@ -6022,7 +6227,7 @@
           <w:numId w:val="7"/>
         </w:numPr>
       </w:pPr>
-      <w:bookmarkStart w:id="8" w:name="_Toc58053817"/>
+      <w:bookmarkStart w:id="8" w:name="_Toc58056976"/>
       <w:r>
         <w:t>Control Theory</w:t>
       </w:r>
@@ -6091,45 +6296,25 @@
       <w:r>
         <w:t xml:space="preserve">Figure </w:t>
       </w:r>
-      <w:r>
-        <w:fldChar w:fldCharType="begin"/>
-      </w:r>
-      <w:r>
-        <w:instrText xml:space="preserve"> STYLEREF 1 \s </w:instrText>
-      </w:r>
-      <w:r>
-        <w:fldChar w:fldCharType="separate"/>
-      </w:r>
-      <w:r>
-        <w:rPr>
-          <w:noProof/>
-        </w:rPr>
-        <w:t>1</w:t>
-      </w:r>
-      <w:r>
-        <w:fldChar w:fldCharType="end"/>
-      </w:r>
+      <w:fldSimple w:instr=" STYLEREF 1 \s ">
+        <w:r>
+          <w:rPr>
+            <w:noProof/>
+          </w:rPr>
+          <w:t>1</w:t>
+        </w:r>
+      </w:fldSimple>
       <w:r>
         <w:t>:</w:t>
       </w:r>
-      <w:r>
-        <w:fldChar w:fldCharType="begin"/>
-      </w:r>
-      <w:r>
-        <w:instrText xml:space="preserve"> SEQ Figure \* ARABIC \s 1 </w:instrText>
-      </w:r>
-      <w:r>
-        <w:fldChar w:fldCharType="separate"/>
-      </w:r>
-      <w:r>
-        <w:rPr>
-          <w:noProof/>
-        </w:rPr>
-        <w:t>1</w:t>
-      </w:r>
-      <w:r>
-        <w:fldChar w:fldCharType="end"/>
-      </w:r>
+      <w:fldSimple w:instr=" SEQ Figure \* ARABIC \s 1 ">
+        <w:r>
+          <w:rPr>
+            <w:noProof/>
+          </w:rPr>
+          <w:t>1</w:t>
+        </w:r>
+      </w:fldSimple>
       <w:r>
         <w:t xml:space="preserve">Behavior based robotic </w:t>
       </w:r>
@@ -6194,7 +6379,7 @@
       <w:pPr>
         <w:pStyle w:val="Heading3"/>
       </w:pPr>
-      <w:bookmarkStart w:id="9" w:name="_Toc58053818"/>
+      <w:bookmarkStart w:id="9" w:name="_Toc58056977"/>
       <w:r>
         <w:t>Path Planning</w:t>
       </w:r>
@@ -6246,6 +6431,7 @@
           <w:id w:val="220344139"/>
           <w:citation/>
         </w:sdtPr>
+        <w:sdtEndPr/>
         <w:sdtContent>
           <w:r>
             <w:fldChar w:fldCharType="begin"/>
@@ -6275,6 +6461,7 @@
           <w:id w:val="-488013039"/>
           <w:citation/>
         </w:sdtPr>
+        <w:sdtEndPr/>
         <w:sdtContent>
           <w:r>
             <w:fldChar w:fldCharType="begin"/>
@@ -6304,6 +6491,7 @@
           <w:id w:val="1595820120"/>
           <w:citation/>
         </w:sdtPr>
+        <w:sdtEndPr/>
         <w:sdtContent>
           <w:r>
             <w:fldChar w:fldCharType="begin"/>
@@ -6371,7 +6559,7 @@
       <w:pPr>
         <w:pStyle w:val="Heading2"/>
       </w:pPr>
-      <w:bookmarkStart w:id="11" w:name="_Toc58053819"/>
+      <w:bookmarkStart w:id="11" w:name="_Toc58056978"/>
       <w:bookmarkEnd w:id="10"/>
       <w:r>
         <w:lastRenderedPageBreak/>
@@ -6441,21 +6629,7 @@
         <w:rPr>
           <w:noProof/>
         </w:rPr>
-        <w:t>(</w:t>
-      </w:r>
-      <w:proofErr w:type="spellStart"/>
-      <w:r>
-        <w:rPr>
-          <w:noProof/>
-        </w:rPr>
-        <w:t>Asafa</w:t>
-      </w:r>
-      <w:proofErr w:type="spellEnd"/>
-      <w:r>
-        <w:rPr>
-          <w:noProof/>
-        </w:rPr>
-        <w:t xml:space="preserve"> et al. 2018)</w:t>
+        <w:t>(Asafa et al. 2018)</w:t>
       </w:r>
       <w:r>
         <w:fldChar w:fldCharType="end"/>
@@ -6492,7 +6666,7 @@
         <w:pStyle w:val="Heading2"/>
       </w:pPr>
       <w:bookmarkStart w:id="12" w:name="_Toc31145172"/>
-      <w:bookmarkStart w:id="13" w:name="_Toc58053820"/>
+      <w:bookmarkStart w:id="13" w:name="_Toc58056979"/>
       <w:r>
         <w:t>O</w:t>
       </w:r>
@@ -6677,7 +6851,7 @@
       <w:pPr>
         <w:pStyle w:val="Heading2"/>
       </w:pPr>
-      <w:bookmarkStart w:id="14" w:name="_Toc58053821"/>
+      <w:bookmarkStart w:id="14" w:name="_Toc58056980"/>
       <w:r>
         <w:t>Thesis Organization</w:t>
       </w:r>
@@ -6863,7 +7037,7 @@
       <w:pPr>
         <w:pStyle w:val="Heading1"/>
       </w:pPr>
-      <w:bookmarkStart w:id="15" w:name="_Toc58053822"/>
+      <w:bookmarkStart w:id="15" w:name="_Toc58056981"/>
       <w:r>
         <w:lastRenderedPageBreak/>
         <w:t>Mathematical Modeling</w:t>
@@ -6878,7 +7052,7 @@
           <w:numId w:val="12"/>
         </w:numPr>
       </w:pPr>
-      <w:bookmarkStart w:id="16" w:name="_Toc58053823"/>
+      <w:bookmarkStart w:id="16" w:name="_Toc58056982"/>
       <w:r>
         <w:t>Introduction</w:t>
       </w:r>
@@ -6899,6 +7073,7 @@
           <w:id w:val="18753159"/>
           <w:citation/>
         </w:sdtPr>
+        <w:sdtEndPr/>
         <w:sdtContent>
           <w:r>
             <w:fldChar w:fldCharType="begin"/>
@@ -6940,7 +7115,7 @@
       <w:pPr>
         <w:pStyle w:val="Heading2"/>
       </w:pPr>
-      <w:bookmarkStart w:id="17" w:name="_Toc58053824"/>
+      <w:bookmarkStart w:id="17" w:name="_Toc58056983"/>
       <w:r>
         <w:t>Differential Drive</w:t>
       </w:r>
@@ -7087,45 +7262,25 @@
       <w:r>
         <w:t xml:space="preserve">Figure </w:t>
       </w:r>
-      <w:r>
-        <w:fldChar w:fldCharType="begin"/>
-      </w:r>
-      <w:r>
-        <w:instrText xml:space="preserve"> STYLEREF 1 \s </w:instrText>
-      </w:r>
-      <w:r>
-        <w:fldChar w:fldCharType="separate"/>
-      </w:r>
-      <w:r>
-        <w:rPr>
-          <w:noProof/>
-        </w:rPr>
-        <w:t>2</w:t>
-      </w:r>
-      <w:r>
-        <w:fldChar w:fldCharType="end"/>
-      </w:r>
+      <w:fldSimple w:instr=" STYLEREF 1 \s ">
+        <w:r>
+          <w:rPr>
+            <w:noProof/>
+          </w:rPr>
+          <w:t>2</w:t>
+        </w:r>
+      </w:fldSimple>
       <w:r>
         <w:t>:</w:t>
       </w:r>
-      <w:r>
-        <w:fldChar w:fldCharType="begin"/>
-      </w:r>
-      <w:r>
-        <w:instrText xml:space="preserve"> SEQ Figure \* ARABIC \s 1 </w:instrText>
-      </w:r>
-      <w:r>
-        <w:fldChar w:fldCharType="separate"/>
-      </w:r>
-      <w:r>
-        <w:rPr>
-          <w:noProof/>
-        </w:rPr>
-        <w:t>1</w:t>
-      </w:r>
-      <w:r>
-        <w:fldChar w:fldCharType="end"/>
-      </w:r>
+      <w:fldSimple w:instr=" SEQ Figure \* ARABIC \s 1 ">
+        <w:r>
+          <w:rPr>
+            <w:noProof/>
+          </w:rPr>
+          <w:t>1</w:t>
+        </w:r>
+      </w:fldSimple>
       <w:r>
         <w:t xml:space="preserve"> </w:t>
       </w:r>
@@ -7359,6 +7514,7 @@
           <w:id w:val="1576478923"/>
           <w:citation/>
         </w:sdtPr>
+        <w:sdtEndPr/>
         <w:sdtContent>
           <w:r>
             <w:fldChar w:fldCharType="begin"/>
@@ -7448,7 +7604,7 @@
       <w:pPr>
         <w:pStyle w:val="Heading2"/>
       </w:pPr>
-      <w:bookmarkStart w:id="19" w:name="_Toc58053825"/>
+      <w:bookmarkStart w:id="19" w:name="_Toc58056984"/>
       <w:r>
         <w:t>Forward Kinematics</w:t>
       </w:r>
@@ -7460,6 +7616,7 @@
           <w:id w:val="-2042505719"/>
           <w:citation/>
         </w:sdtPr>
+        <w:sdtEndPr/>
         <w:sdtContent>
           <w:r>
             <w:fldChar w:fldCharType="begin"/>
@@ -7648,7 +7805,7 @@
       <w:pPr>
         <w:pStyle w:val="Heading2"/>
       </w:pPr>
-      <w:bookmarkStart w:id="20" w:name="_Toc58053826"/>
+      <w:bookmarkStart w:id="20" w:name="_Toc58056985"/>
       <w:r>
         <w:t>Reverse Kinematics</w:t>
       </w:r>
@@ -7853,7 +8010,7 @@
       <w:pPr>
         <w:pStyle w:val="Heading2"/>
       </w:pPr>
-      <w:bookmarkStart w:id="21" w:name="_Toc58053827"/>
+      <w:bookmarkStart w:id="21" w:name="_Toc58056986"/>
       <w:r>
         <w:t>Odometry</w:t>
       </w:r>
@@ -7878,6 +8035,7 @@
           <w:id w:val="236674849"/>
           <w:citation/>
         </w:sdtPr>
+        <w:sdtEndPr/>
         <w:sdtContent>
           <w:r>
             <w:fldChar w:fldCharType="begin"/>
@@ -8112,50 +8270,29 @@
       <w:r>
         <w:t xml:space="preserve">Figure </w:t>
       </w:r>
-      <w:r>
-        <w:fldChar w:fldCharType="begin"/>
-      </w:r>
-      <w:r>
-        <w:instrText xml:space="preserve"> STYLEREF 1 \s </w:instrText>
-      </w:r>
-      <w:r>
-        <w:fldChar w:fldCharType="separate"/>
-      </w:r>
-      <w:r>
-        <w:rPr>
-          <w:noProof/>
-        </w:rPr>
-        <w:t>2</w:t>
-      </w:r>
-      <w:r>
-        <w:fldChar w:fldCharType="end"/>
-      </w:r>
+      <w:fldSimple w:instr=" STYLEREF 1 \s ">
+        <w:r>
+          <w:rPr>
+            <w:noProof/>
+          </w:rPr>
+          <w:t>2</w:t>
+        </w:r>
+      </w:fldSimple>
       <w:r>
         <w:t>:</w:t>
       </w:r>
-      <w:r>
-        <w:fldChar w:fldCharType="begin"/>
-      </w:r>
-      <w:r>
-        <w:instrText xml:space="preserve"> SEQ Figure \* ARABIC \s 1 </w:instrText>
-      </w:r>
-      <w:r>
-        <w:fldChar w:fldCharType="separate"/>
-      </w:r>
-      <w:r>
-        <w:rPr>
-          <w:noProof/>
-        </w:rPr>
-        <w:t>2</w:t>
-      </w:r>
-      <w:r>
-        <w:fldChar w:fldCharType="end"/>
-      </w:r>
+      <w:fldSimple w:instr=" SEQ Figure \* ARABIC \s 1 ">
+        <w:r>
+          <w:rPr>
+            <w:noProof/>
+          </w:rPr>
+          <w:t>2</w:t>
+        </w:r>
+      </w:fldSimple>
       <w:r>
         <w:t xml:space="preserve"> </w:t>
       </w:r>
       <w:proofErr w:type="spellStart"/>
-      <w:proofErr w:type="gramStart"/>
       <w:r>
         <w:rPr>
           <w:b/>
@@ -8164,7 +8301,6 @@
         <w:t>a</w:t>
       </w:r>
       <w:proofErr w:type="spellEnd"/>
-      <w:proofErr w:type="gramEnd"/>
       <w:r>
         <w:t> Optical wheel encoder. </w:t>
       </w:r>
@@ -8223,6 +8359,7 @@
           <w:id w:val="-1571426984"/>
           <w:citation/>
         </w:sdtPr>
+        <w:sdtEndPr/>
         <w:sdtContent>
           <w:r>
             <w:fldChar w:fldCharType="begin"/>
@@ -8343,45 +8480,25 @@
       <w:r>
         <w:t xml:space="preserve">Figure </w:t>
       </w:r>
-      <w:r>
-        <w:fldChar w:fldCharType="begin"/>
-      </w:r>
-      <w:r>
-        <w:instrText xml:space="preserve"> STYLEREF 1 \s </w:instrText>
-      </w:r>
-      <w:r>
-        <w:fldChar w:fldCharType="separate"/>
-      </w:r>
-      <w:r>
-        <w:rPr>
-          <w:noProof/>
-        </w:rPr>
-        <w:t>2</w:t>
-      </w:r>
-      <w:r>
-        <w:fldChar w:fldCharType="end"/>
-      </w:r>
+      <w:fldSimple w:instr=" STYLEREF 1 \s ">
+        <w:r>
+          <w:rPr>
+            <w:noProof/>
+          </w:rPr>
+          <w:t>2</w:t>
+        </w:r>
+      </w:fldSimple>
       <w:r>
         <w:t>:</w:t>
       </w:r>
-      <w:r>
-        <w:fldChar w:fldCharType="begin"/>
-      </w:r>
-      <w:r>
-        <w:instrText xml:space="preserve"> SEQ Figure \* ARABIC \s 1 </w:instrText>
-      </w:r>
-      <w:r>
-        <w:fldChar w:fldCharType="separate"/>
-      </w:r>
-      <w:r>
-        <w:rPr>
-          <w:noProof/>
-        </w:rPr>
-        <w:t>3</w:t>
-      </w:r>
-      <w:r>
-        <w:fldChar w:fldCharType="end"/>
-      </w:r>
+      <w:fldSimple w:instr=" SEQ Figure \* ARABIC \s 1 ">
+        <w:r>
+          <w:rPr>
+            <w:noProof/>
+          </w:rPr>
+          <w:t>3</w:t>
+        </w:r>
+      </w:fldSimple>
       <w:r>
         <w:t xml:space="preserve"> </w:t>
       </w:r>
@@ -9372,7 +9489,7 @@
       <w:pPr>
         <w:pStyle w:val="Heading1"/>
       </w:pPr>
-      <w:bookmarkStart w:id="24" w:name="_Toc58053828"/>
+      <w:bookmarkStart w:id="24" w:name="_Toc58056987"/>
       <w:r>
         <w:lastRenderedPageBreak/>
         <w:t>Mechanical Structure and Hardware Design</w:t>
@@ -9383,7 +9500,7 @@
       <w:pPr>
         <w:pStyle w:val="Heading2"/>
       </w:pPr>
-      <w:bookmarkStart w:id="25" w:name="_Toc58053829"/>
+      <w:bookmarkStart w:id="25" w:name="_Toc58056988"/>
       <w:r>
         <w:t>Wheels and Chassis</w:t>
       </w:r>
@@ -9458,45 +9575,25 @@
       <w:r>
         <w:t xml:space="preserve">Figure </w:t>
       </w:r>
-      <w:r>
-        <w:fldChar w:fldCharType="begin"/>
-      </w:r>
-      <w:r>
-        <w:instrText xml:space="preserve"> STYLEREF 1 \s </w:instrText>
-      </w:r>
-      <w:r>
-        <w:fldChar w:fldCharType="separate"/>
-      </w:r>
-      <w:r>
-        <w:rPr>
-          <w:noProof/>
-        </w:rPr>
-        <w:t>3</w:t>
-      </w:r>
-      <w:r>
-        <w:fldChar w:fldCharType="end"/>
-      </w:r>
+      <w:fldSimple w:instr=" STYLEREF 1 \s ">
+        <w:r>
+          <w:rPr>
+            <w:noProof/>
+          </w:rPr>
+          <w:t>3</w:t>
+        </w:r>
+      </w:fldSimple>
       <w:r>
         <w:t>:</w:t>
       </w:r>
-      <w:r>
-        <w:fldChar w:fldCharType="begin"/>
-      </w:r>
-      <w:r>
-        <w:instrText xml:space="preserve"> SEQ Figure \* ARABIC \s 1 </w:instrText>
-      </w:r>
-      <w:r>
-        <w:fldChar w:fldCharType="separate"/>
-      </w:r>
-      <w:r>
-        <w:rPr>
-          <w:noProof/>
-        </w:rPr>
-        <w:t>1</w:t>
-      </w:r>
-      <w:r>
-        <w:fldChar w:fldCharType="end"/>
-      </w:r>
+      <w:fldSimple w:instr=" SEQ Figure \* ARABIC \s 1 ">
+        <w:r>
+          <w:rPr>
+            <w:noProof/>
+          </w:rPr>
+          <w:t>1</w:t>
+        </w:r>
+      </w:fldSimple>
       <w:r>
         <w:t xml:space="preserve"> </w:t>
       </w:r>
@@ -9571,45 +9668,25 @@
       <w:r>
         <w:t xml:space="preserve">Figure </w:t>
       </w:r>
-      <w:r>
-        <w:fldChar w:fldCharType="begin"/>
-      </w:r>
-      <w:r>
-        <w:instrText xml:space="preserve"> STYLEREF 1 \s </w:instrText>
-      </w:r>
-      <w:r>
-        <w:fldChar w:fldCharType="separate"/>
-      </w:r>
-      <w:r>
-        <w:rPr>
-          <w:noProof/>
-        </w:rPr>
-        <w:t>3</w:t>
-      </w:r>
-      <w:r>
-        <w:fldChar w:fldCharType="end"/>
-      </w:r>
+      <w:fldSimple w:instr=" STYLEREF 1 \s ">
+        <w:r>
+          <w:rPr>
+            <w:noProof/>
+          </w:rPr>
+          <w:t>3</w:t>
+        </w:r>
+      </w:fldSimple>
       <w:r>
         <w:t>:</w:t>
       </w:r>
-      <w:r>
-        <w:fldChar w:fldCharType="begin"/>
-      </w:r>
-      <w:r>
-        <w:instrText xml:space="preserve"> SEQ Figure \* ARABIC \s 1 </w:instrText>
-      </w:r>
-      <w:r>
-        <w:fldChar w:fldCharType="separate"/>
-      </w:r>
-      <w:r>
-        <w:rPr>
-          <w:noProof/>
-        </w:rPr>
-        <w:t>2</w:t>
-      </w:r>
-      <w:r>
-        <w:fldChar w:fldCharType="end"/>
-      </w:r>
+      <w:fldSimple w:instr=" SEQ Figure \* ARABIC \s 1 ">
+        <w:r>
+          <w:rPr>
+            <w:noProof/>
+          </w:rPr>
+          <w:t>2</w:t>
+        </w:r>
+      </w:fldSimple>
       <w:r>
         <w:t xml:space="preserve"> </w:t>
       </w:r>
@@ -9684,45 +9761,25 @@
       <w:r>
         <w:t xml:space="preserve">Figure </w:t>
       </w:r>
-      <w:r>
-        <w:fldChar w:fldCharType="begin"/>
-      </w:r>
-      <w:r>
-        <w:instrText xml:space="preserve"> STYLEREF 1 \s </w:instrText>
-      </w:r>
-      <w:r>
-        <w:fldChar w:fldCharType="separate"/>
-      </w:r>
-      <w:r>
-        <w:rPr>
-          <w:noProof/>
-        </w:rPr>
-        <w:t>3</w:t>
-      </w:r>
-      <w:r>
-        <w:fldChar w:fldCharType="end"/>
-      </w:r>
+      <w:fldSimple w:instr=" STYLEREF 1 \s ">
+        <w:r>
+          <w:rPr>
+            <w:noProof/>
+          </w:rPr>
+          <w:t>3</w:t>
+        </w:r>
+      </w:fldSimple>
       <w:r>
         <w:t>:</w:t>
       </w:r>
-      <w:r>
-        <w:fldChar w:fldCharType="begin"/>
-      </w:r>
-      <w:r>
-        <w:instrText xml:space="preserve"> SEQ Figure \* ARABIC \s 1 </w:instrText>
-      </w:r>
-      <w:r>
-        <w:fldChar w:fldCharType="separate"/>
-      </w:r>
-      <w:r>
-        <w:rPr>
-          <w:noProof/>
-        </w:rPr>
-        <w:t>3</w:t>
-      </w:r>
-      <w:r>
-        <w:fldChar w:fldCharType="end"/>
-      </w:r>
+      <w:fldSimple w:instr=" SEQ Figure \* ARABIC \s 1 ">
+        <w:r>
+          <w:rPr>
+            <w:noProof/>
+          </w:rPr>
+          <w:t>3</w:t>
+        </w:r>
+      </w:fldSimple>
       <w:r>
         <w:t xml:space="preserve"> S</w:t>
       </w:r>
@@ -9801,45 +9858,25 @@
       <w:r>
         <w:t xml:space="preserve">Figure </w:t>
       </w:r>
-      <w:r>
-        <w:fldChar w:fldCharType="begin"/>
-      </w:r>
-      <w:r>
-        <w:instrText xml:space="preserve"> STYLEREF 1 \s </w:instrText>
-      </w:r>
-      <w:r>
-        <w:fldChar w:fldCharType="separate"/>
-      </w:r>
-      <w:r>
-        <w:rPr>
-          <w:noProof/>
-        </w:rPr>
-        <w:t>3</w:t>
-      </w:r>
-      <w:r>
-        <w:fldChar w:fldCharType="end"/>
-      </w:r>
+      <w:fldSimple w:instr=" STYLEREF 1 \s ">
+        <w:r>
+          <w:rPr>
+            <w:noProof/>
+          </w:rPr>
+          <w:t>3</w:t>
+        </w:r>
+      </w:fldSimple>
       <w:r>
         <w:t>:</w:t>
       </w:r>
-      <w:r>
-        <w:fldChar w:fldCharType="begin"/>
-      </w:r>
-      <w:r>
-        <w:instrText xml:space="preserve"> SEQ Figure \* ARABIC \s 1 </w:instrText>
-      </w:r>
-      <w:r>
-        <w:fldChar w:fldCharType="separate"/>
-      </w:r>
-      <w:r>
-        <w:rPr>
-          <w:noProof/>
-        </w:rPr>
-        <w:t>4</w:t>
-      </w:r>
-      <w:r>
-        <w:fldChar w:fldCharType="end"/>
-      </w:r>
+      <w:fldSimple w:instr=" SEQ Figure \* ARABIC \s 1 ">
+        <w:r>
+          <w:rPr>
+            <w:noProof/>
+          </w:rPr>
+          <w:t>4</w:t>
+        </w:r>
+      </w:fldSimple>
       <w:r>
         <w:t xml:space="preserve"> </w:t>
       </w:r>
@@ -9898,6 +9935,7 @@
           <w:id w:val="-677812422"/>
           <w:citation/>
         </w:sdtPr>
+        <w:sdtEndPr/>
         <w:sdtContent>
           <w:r>
             <w:rPr>
@@ -10174,7 +10212,7 @@
       <w:pPr>
         <w:pStyle w:val="Heading2"/>
       </w:pPr>
-      <w:bookmarkStart w:id="30" w:name="_Toc58053830"/>
+      <w:bookmarkStart w:id="30" w:name="_Toc58056989"/>
       <w:r>
         <w:t xml:space="preserve">Cleaning </w:t>
       </w:r>
@@ -10268,45 +10306,25 @@
       <w:r>
         <w:t xml:space="preserve">Figure </w:t>
       </w:r>
-      <w:r>
-        <w:fldChar w:fldCharType="begin"/>
-      </w:r>
-      <w:r>
-        <w:instrText xml:space="preserve"> STYLEREF 1 \s </w:instrText>
-      </w:r>
-      <w:r>
-        <w:fldChar w:fldCharType="separate"/>
-      </w:r>
-      <w:r>
-        <w:rPr>
-          <w:noProof/>
-        </w:rPr>
-        <w:t>3</w:t>
-      </w:r>
-      <w:r>
-        <w:fldChar w:fldCharType="end"/>
-      </w:r>
+      <w:fldSimple w:instr=" STYLEREF 1 \s ">
+        <w:r>
+          <w:rPr>
+            <w:noProof/>
+          </w:rPr>
+          <w:t>3</w:t>
+        </w:r>
+      </w:fldSimple>
       <w:r>
         <w:t>:</w:t>
       </w:r>
-      <w:r>
-        <w:fldChar w:fldCharType="begin"/>
-      </w:r>
-      <w:r>
-        <w:instrText xml:space="preserve"> SEQ Figure \* ARABIC \s 1 </w:instrText>
-      </w:r>
-      <w:r>
-        <w:fldChar w:fldCharType="separate"/>
-      </w:r>
-      <w:r>
-        <w:rPr>
-          <w:noProof/>
-        </w:rPr>
-        <w:t>5</w:t>
-      </w:r>
-      <w:r>
-        <w:fldChar w:fldCharType="end"/>
-      </w:r>
+      <w:fldSimple w:instr=" SEQ Figure \* ARABIC \s 1 ">
+        <w:r>
+          <w:rPr>
+            <w:noProof/>
+          </w:rPr>
+          <w:t>5</w:t>
+        </w:r>
+      </w:fldSimple>
       <w:r>
         <w:t xml:space="preserve"> Cleaning section of RoboClean</w:t>
       </w:r>
@@ -10363,45 +10381,25 @@
       <w:r>
         <w:t xml:space="preserve">Figure </w:t>
       </w:r>
-      <w:r>
-        <w:fldChar w:fldCharType="begin"/>
-      </w:r>
-      <w:r>
-        <w:instrText xml:space="preserve"> STYLEREF 1 \s </w:instrText>
-      </w:r>
-      <w:r>
-        <w:fldChar w:fldCharType="separate"/>
-      </w:r>
-      <w:r>
-        <w:rPr>
-          <w:noProof/>
-        </w:rPr>
-        <w:t>3</w:t>
-      </w:r>
-      <w:r>
-        <w:fldChar w:fldCharType="end"/>
-      </w:r>
+      <w:fldSimple w:instr=" STYLEREF 1 \s ">
+        <w:r>
+          <w:rPr>
+            <w:noProof/>
+          </w:rPr>
+          <w:t>3</w:t>
+        </w:r>
+      </w:fldSimple>
       <w:r>
         <w:t>:</w:t>
       </w:r>
-      <w:r>
-        <w:fldChar w:fldCharType="begin"/>
-      </w:r>
-      <w:r>
-        <w:instrText xml:space="preserve"> SEQ Figure \* ARABIC \s 1 </w:instrText>
-      </w:r>
-      <w:r>
-        <w:fldChar w:fldCharType="separate"/>
-      </w:r>
-      <w:r>
-        <w:rPr>
-          <w:noProof/>
-        </w:rPr>
-        <w:t>6</w:t>
-      </w:r>
-      <w:r>
-        <w:fldChar w:fldCharType="end"/>
-      </w:r>
+      <w:fldSimple w:instr=" SEQ Figure \* ARABIC \s 1 ">
+        <w:r>
+          <w:rPr>
+            <w:noProof/>
+          </w:rPr>
+          <w:t>6</w:t>
+        </w:r>
+      </w:fldSimple>
       <w:r>
         <w:t xml:space="preserve"> Dust bin with a removable plate to remove the dust</w:t>
       </w:r>
@@ -10457,45 +10455,25 @@
       <w:r>
         <w:t xml:space="preserve">Figure </w:t>
       </w:r>
-      <w:r>
-        <w:fldChar w:fldCharType="begin"/>
-      </w:r>
-      <w:r>
-        <w:instrText xml:space="preserve"> STYLEREF 1 \s </w:instrText>
-      </w:r>
-      <w:r>
-        <w:fldChar w:fldCharType="separate"/>
-      </w:r>
-      <w:r>
-        <w:rPr>
-          <w:noProof/>
-        </w:rPr>
-        <w:t>3</w:t>
-      </w:r>
-      <w:r>
-        <w:fldChar w:fldCharType="end"/>
-      </w:r>
+      <w:fldSimple w:instr=" STYLEREF 1 \s ">
+        <w:r>
+          <w:rPr>
+            <w:noProof/>
+          </w:rPr>
+          <w:t>3</w:t>
+        </w:r>
+      </w:fldSimple>
       <w:r>
         <w:t>:</w:t>
       </w:r>
-      <w:r>
-        <w:fldChar w:fldCharType="begin"/>
-      </w:r>
-      <w:r>
-        <w:instrText xml:space="preserve"> SEQ Figure \* ARABIC \s 1 </w:instrText>
-      </w:r>
-      <w:r>
-        <w:fldChar w:fldCharType="separate"/>
-      </w:r>
-      <w:r>
-        <w:rPr>
-          <w:noProof/>
-        </w:rPr>
-        <w:t>7</w:t>
-      </w:r>
-      <w:r>
-        <w:fldChar w:fldCharType="end"/>
-      </w:r>
+      <w:fldSimple w:instr=" SEQ Figure \* ARABIC \s 1 ">
+        <w:r>
+          <w:rPr>
+            <w:noProof/>
+          </w:rPr>
+          <w:t>7</w:t>
+        </w:r>
+      </w:fldSimple>
       <w:r>
         <w:t xml:space="preserve"> Bottom view of the dust bin while the removable plate moving</w:t>
       </w:r>
@@ -10505,7 +10483,7 @@
       <w:pPr>
         <w:pStyle w:val="Heading2"/>
       </w:pPr>
-      <w:bookmarkStart w:id="34" w:name="_Toc58053831"/>
+      <w:bookmarkStart w:id="34" w:name="_Toc58056990"/>
       <w:r>
         <w:t>Perception</w:t>
       </w:r>
@@ -10574,45 +10552,25 @@
       <w:r>
         <w:t xml:space="preserve">Figure </w:t>
       </w:r>
-      <w:r>
-        <w:fldChar w:fldCharType="begin"/>
-      </w:r>
-      <w:r>
-        <w:instrText xml:space="preserve"> STYLEREF 1 \s </w:instrText>
-      </w:r>
-      <w:r>
-        <w:fldChar w:fldCharType="separate"/>
-      </w:r>
-      <w:r>
-        <w:rPr>
-          <w:noProof/>
-        </w:rPr>
-        <w:t>3</w:t>
-      </w:r>
-      <w:r>
-        <w:fldChar w:fldCharType="end"/>
-      </w:r>
+      <w:fldSimple w:instr=" STYLEREF 1 \s ">
+        <w:r>
+          <w:rPr>
+            <w:noProof/>
+          </w:rPr>
+          <w:t>3</w:t>
+        </w:r>
+      </w:fldSimple>
       <w:r>
         <w:t>:</w:t>
       </w:r>
-      <w:r>
-        <w:fldChar w:fldCharType="begin"/>
-      </w:r>
-      <w:r>
-        <w:instrText xml:space="preserve"> SEQ Figure \* ARABIC \s 1 </w:instrText>
-      </w:r>
-      <w:r>
-        <w:fldChar w:fldCharType="separate"/>
-      </w:r>
-      <w:r>
-        <w:rPr>
-          <w:noProof/>
-        </w:rPr>
-        <w:t>8</w:t>
-      </w:r>
-      <w:r>
-        <w:fldChar w:fldCharType="end"/>
-      </w:r>
+      <w:fldSimple w:instr=" SEQ Figure \* ARABIC \s 1 ">
+        <w:r>
+          <w:rPr>
+            <w:noProof/>
+          </w:rPr>
+          <w:t>8</w:t>
+        </w:r>
+      </w:fldSimple>
       <w:r>
         <w:t xml:space="preserve"> Distance measurement angle using servo and ultrasonic</w:t>
       </w:r>
@@ -11626,7 +11584,7 @@
       <w:pPr>
         <w:pStyle w:val="Heading2"/>
       </w:pPr>
-      <w:bookmarkStart w:id="36" w:name="_Toc58053832"/>
+      <w:bookmarkStart w:id="36" w:name="_Toc58056991"/>
       <w:r>
         <w:t>Control sensors and microcontroller</w:t>
       </w:r>
@@ -11687,6 +11645,7 @@
           <w:id w:val="-292913136"/>
           <w:citation/>
         </w:sdtPr>
+        <w:sdtEndPr/>
         <w:sdtContent>
           <w:r>
             <w:fldChar w:fldCharType="begin"/>
@@ -11750,6 +11709,7 @@
           <w:id w:val="645409540"/>
           <w:citation/>
         </w:sdtPr>
+        <w:sdtEndPr/>
         <w:sdtContent>
           <w:r>
             <w:fldChar w:fldCharType="begin"/>
@@ -11781,6 +11741,7 @@
           <w:id w:val="-2078048103"/>
           <w:citation/>
         </w:sdtPr>
+        <w:sdtEndPr/>
         <w:sdtContent>
           <w:r>
             <w:fldChar w:fldCharType="begin"/>
@@ -11812,6 +11773,7 @@
           <w:id w:val="-1743167698"/>
           <w:citation/>
         </w:sdtPr>
+        <w:sdtEndPr/>
         <w:sdtContent>
           <w:r>
             <w:fldChar w:fldCharType="begin"/>
@@ -11909,6 +11871,11 @@
           <w:id w:val="516203955"/>
           <w:citation/>
         </w:sdtPr>
+        <w:sdtEndPr>
+          <w:rPr>
+            <w:rStyle w:val="Strong"/>
+          </w:rPr>
+        </w:sdtEndPr>
         <w:sdtContent>
           <w:r>
             <w:rPr>
@@ -12010,45 +11977,25 @@
       <w:r>
         <w:t xml:space="preserve">Figure </w:t>
       </w:r>
-      <w:r>
-        <w:fldChar w:fldCharType="begin"/>
-      </w:r>
-      <w:r>
-        <w:instrText xml:space="preserve"> STYLEREF 1 \s </w:instrText>
-      </w:r>
-      <w:r>
-        <w:fldChar w:fldCharType="separate"/>
-      </w:r>
-      <w:r>
-        <w:rPr>
-          <w:noProof/>
-        </w:rPr>
-        <w:t>3</w:t>
-      </w:r>
-      <w:r>
-        <w:fldChar w:fldCharType="end"/>
-      </w:r>
+      <w:fldSimple w:instr=" STYLEREF 1 \s ">
+        <w:r>
+          <w:rPr>
+            <w:noProof/>
+          </w:rPr>
+          <w:t>3</w:t>
+        </w:r>
+      </w:fldSimple>
       <w:r>
         <w:t>:</w:t>
       </w:r>
-      <w:r>
-        <w:fldChar w:fldCharType="begin"/>
-      </w:r>
-      <w:r>
-        <w:instrText xml:space="preserve"> SEQ Figure \* ARABIC \s 1 </w:instrText>
-      </w:r>
-      <w:r>
-        <w:fldChar w:fldCharType="separate"/>
-      </w:r>
-      <w:r>
-        <w:rPr>
-          <w:noProof/>
-        </w:rPr>
-        <w:t>9</w:t>
-      </w:r>
-      <w:r>
-        <w:fldChar w:fldCharType="end"/>
-      </w:r>
+      <w:fldSimple w:instr=" SEQ Figure \* ARABIC \s 1 ">
+        <w:r>
+          <w:rPr>
+            <w:noProof/>
+          </w:rPr>
+          <w:t>9</w:t>
+        </w:r>
+      </w:fldSimple>
       <w:r>
         <w:t>NodeMCU operating as an access point</w:t>
       </w:r>
@@ -12075,6 +12022,7 @@
           <w:id w:val="-1254435582"/>
           <w:citation/>
         </w:sdtPr>
+        <w:sdtEndPr/>
         <w:sdtContent>
           <w:r>
             <w:fldChar w:fldCharType="begin"/>
@@ -12222,45 +12170,25 @@
       <w:r>
         <w:t xml:space="preserve">Figure </w:t>
       </w:r>
-      <w:r>
-        <w:fldChar w:fldCharType="begin"/>
-      </w:r>
-      <w:r>
-        <w:instrText xml:space="preserve"> STYLEREF 1 \s </w:instrText>
-      </w:r>
-      <w:r>
-        <w:fldChar w:fldCharType="separate"/>
-      </w:r>
-      <w:r>
-        <w:rPr>
-          <w:noProof/>
-        </w:rPr>
-        <w:t>3</w:t>
-      </w:r>
-      <w:r>
-        <w:fldChar w:fldCharType="end"/>
-      </w:r>
+      <w:fldSimple w:instr=" STYLEREF 1 \s ">
+        <w:r>
+          <w:rPr>
+            <w:noProof/>
+          </w:rPr>
+          <w:t>3</w:t>
+        </w:r>
+      </w:fldSimple>
       <w:r>
         <w:t>:</w:t>
       </w:r>
-      <w:r>
-        <w:fldChar w:fldCharType="begin"/>
-      </w:r>
-      <w:r>
-        <w:instrText xml:space="preserve"> SEQ Figure \* ARABIC \s 1 </w:instrText>
-      </w:r>
-      <w:r>
-        <w:fldChar w:fldCharType="separate"/>
-      </w:r>
-      <w:r>
-        <w:rPr>
-          <w:noProof/>
-        </w:rPr>
-        <w:t>10</w:t>
-      </w:r>
-      <w:r>
-        <w:fldChar w:fldCharType="end"/>
-      </w:r>
+      <w:fldSimple w:instr=" SEQ Figure \* ARABIC \s 1 ">
+        <w:r>
+          <w:rPr>
+            <w:noProof/>
+          </w:rPr>
+          <w:t>10</w:t>
+        </w:r>
+      </w:fldSimple>
       <w:r>
         <w:t xml:space="preserve"> F249 Infrared speed sensor used for measuring speed and position</w:t>
       </w:r>
@@ -12335,45 +12263,25 @@
       <w:r>
         <w:t xml:space="preserve">Figure </w:t>
       </w:r>
-      <w:r>
-        <w:fldChar w:fldCharType="begin"/>
-      </w:r>
-      <w:r>
-        <w:instrText xml:space="preserve"> STYLEREF 1 \s </w:instrText>
-      </w:r>
-      <w:r>
-        <w:fldChar w:fldCharType="separate"/>
-      </w:r>
-      <w:r>
-        <w:rPr>
-          <w:noProof/>
-        </w:rPr>
-        <w:t>3</w:t>
-      </w:r>
-      <w:r>
-        <w:fldChar w:fldCharType="end"/>
-      </w:r>
+      <w:fldSimple w:instr=" STYLEREF 1 \s ">
+        <w:r>
+          <w:rPr>
+            <w:noProof/>
+          </w:rPr>
+          <w:t>3</w:t>
+        </w:r>
+      </w:fldSimple>
       <w:r>
         <w:t>:</w:t>
       </w:r>
-      <w:r>
-        <w:fldChar w:fldCharType="begin"/>
-      </w:r>
-      <w:r>
-        <w:instrText xml:space="preserve"> SEQ Figure \* ARABIC \s 1 </w:instrText>
-      </w:r>
-      <w:r>
-        <w:fldChar w:fldCharType="separate"/>
-      </w:r>
-      <w:r>
-        <w:rPr>
-          <w:noProof/>
-        </w:rPr>
-        <w:t>11</w:t>
-      </w:r>
-      <w:r>
-        <w:fldChar w:fldCharType="end"/>
-      </w:r>
+      <w:fldSimple w:instr=" SEQ Figure \* ARABIC \s 1 ">
+        <w:r>
+          <w:rPr>
+            <w:noProof/>
+          </w:rPr>
+          <w:t>11</w:t>
+        </w:r>
+      </w:fldSimple>
       <w:r>
         <w:t xml:space="preserve"> </w:t>
       </w:r>
@@ -12387,7 +12295,7 @@
       <w:pPr>
         <w:pStyle w:val="Heading2"/>
       </w:pPr>
-      <w:bookmarkStart w:id="39" w:name="_Toc58053833"/>
+      <w:bookmarkStart w:id="39" w:name="_Toc58056992"/>
       <w:r>
         <w:t>Power</w:t>
       </w:r>
@@ -12453,51 +12361,25 @@
       <w:r>
         <w:t xml:space="preserve">Table </w:t>
       </w:r>
-      <w:r>
-        <w:fldChar w:fldCharType="begin"/>
-      </w:r>
-      <w:r>
-        <w:instrText xml:space="preserve"> STYLEREF 1 \s </w:instrText>
-      </w:r>
-      <w:r>
-        <w:fldChar w:fldCharType="separate"/>
-      </w:r>
-      <w:r>
-        <w:rPr>
-          <w:noProof/>
-        </w:rPr>
-        <w:t>3</w:t>
-      </w:r>
-      <w:r>
-        <w:rPr>
-          <w:noProof/>
-        </w:rPr>
-        <w:fldChar w:fldCharType="end"/>
-      </w:r>
+      <w:fldSimple w:instr=" STYLEREF 1 \s ">
+        <w:r>
+          <w:rPr>
+            <w:noProof/>
+          </w:rPr>
+          <w:t>3</w:t>
+        </w:r>
+      </w:fldSimple>
       <w:r>
         <w:t>.</w:t>
       </w:r>
-      <w:r>
-        <w:fldChar w:fldCharType="begin"/>
-      </w:r>
-      <w:r>
-        <w:instrText xml:space="preserve"> SEQ Table \* ARABIC \s 1 </w:instrText>
-      </w:r>
-      <w:r>
-        <w:fldChar w:fldCharType="separate"/>
-      </w:r>
-      <w:r>
-        <w:rPr>
-          <w:noProof/>
-        </w:rPr>
-        <w:t>1</w:t>
-      </w:r>
-      <w:r>
-        <w:rPr>
-          <w:noProof/>
-        </w:rPr>
-        <w:fldChar w:fldCharType="end"/>
-      </w:r>
+      <w:fldSimple w:instr=" SEQ Table \* ARABIC \s 1 ">
+        <w:r>
+          <w:rPr>
+            <w:noProof/>
+          </w:rPr>
+          <w:t>1</w:t>
+        </w:r>
+      </w:fldSimple>
       <w:r>
         <w:t xml:space="preserve"> </w:t>
       </w:r>
@@ -13075,45 +12957,25 @@
       <w:r>
         <w:t xml:space="preserve">Figure </w:t>
       </w:r>
-      <w:r>
-        <w:fldChar w:fldCharType="begin"/>
-      </w:r>
-      <w:r>
-        <w:instrText xml:space="preserve"> STYLEREF 1 \s </w:instrText>
-      </w:r>
-      <w:r>
-        <w:fldChar w:fldCharType="separate"/>
-      </w:r>
-      <w:r>
-        <w:rPr>
-          <w:noProof/>
-        </w:rPr>
-        <w:t>3</w:t>
-      </w:r>
-      <w:r>
-        <w:fldChar w:fldCharType="end"/>
-      </w:r>
+      <w:fldSimple w:instr=" STYLEREF 1 \s ">
+        <w:r>
+          <w:rPr>
+            <w:noProof/>
+          </w:rPr>
+          <w:t>3</w:t>
+        </w:r>
+      </w:fldSimple>
       <w:r>
         <w:t>:</w:t>
       </w:r>
-      <w:r>
-        <w:fldChar w:fldCharType="begin"/>
-      </w:r>
-      <w:r>
-        <w:instrText xml:space="preserve"> SEQ Figure \* ARABIC \s 1 </w:instrText>
-      </w:r>
-      <w:r>
-        <w:fldChar w:fldCharType="separate"/>
-      </w:r>
-      <w:r>
-        <w:rPr>
-          <w:noProof/>
-        </w:rPr>
-        <w:t>12</w:t>
-      </w:r>
-      <w:r>
-        <w:fldChar w:fldCharType="end"/>
-      </w:r>
+      <w:fldSimple w:instr=" SEQ Figure \* ARABIC \s 1 ">
+        <w:r>
+          <w:rPr>
+            <w:noProof/>
+          </w:rPr>
+          <w:t>12</w:t>
+        </w:r>
+      </w:fldSimple>
       <w:r>
         <w:t xml:space="preserve"> </w:t>
       </w:r>
@@ -13188,45 +13050,25 @@
       <w:r>
         <w:t xml:space="preserve">Figure </w:t>
       </w:r>
-      <w:r>
-        <w:fldChar w:fldCharType="begin"/>
-      </w:r>
-      <w:r>
-        <w:instrText xml:space="preserve"> STYLEREF 1 \s </w:instrText>
-      </w:r>
-      <w:r>
-        <w:fldChar w:fldCharType="separate"/>
-      </w:r>
-      <w:r>
-        <w:rPr>
-          <w:noProof/>
-        </w:rPr>
-        <w:t>3</w:t>
-      </w:r>
-      <w:r>
-        <w:fldChar w:fldCharType="end"/>
-      </w:r>
+      <w:fldSimple w:instr=" STYLEREF 1 \s ">
+        <w:r>
+          <w:rPr>
+            <w:noProof/>
+          </w:rPr>
+          <w:t>3</w:t>
+        </w:r>
+      </w:fldSimple>
       <w:r>
         <w:t>:</w:t>
       </w:r>
-      <w:r>
-        <w:fldChar w:fldCharType="begin"/>
-      </w:r>
-      <w:r>
-        <w:instrText xml:space="preserve"> SEQ Figure \* ARABIC \s 1 </w:instrText>
-      </w:r>
-      <w:r>
-        <w:fldChar w:fldCharType="separate"/>
-      </w:r>
-      <w:r>
-        <w:rPr>
-          <w:noProof/>
-        </w:rPr>
-        <w:t>13</w:t>
-      </w:r>
-      <w:r>
-        <w:fldChar w:fldCharType="end"/>
-      </w:r>
+      <w:fldSimple w:instr=" SEQ Figure \* ARABIC \s 1 ">
+        <w:r>
+          <w:rPr>
+            <w:noProof/>
+          </w:rPr>
+          <w:t>13</w:t>
+        </w:r>
+      </w:fldSimple>
       <w:r>
         <w:t xml:space="preserve"> Inside the USB cable wire</w:t>
       </w:r>
@@ -13354,7 +13196,7 @@
       <w:pPr>
         <w:pStyle w:val="Heading2"/>
       </w:pPr>
-      <w:bookmarkStart w:id="43" w:name="_Toc58053834"/>
+      <w:bookmarkStart w:id="43" w:name="_Toc58056993"/>
       <w:r>
         <w:t>Physical Dimension</w:t>
       </w:r>
@@ -13368,51 +13210,25 @@
       <w:r>
         <w:t xml:space="preserve">Table </w:t>
       </w:r>
-      <w:r>
-        <w:fldChar w:fldCharType="begin"/>
-      </w:r>
-      <w:r>
-        <w:instrText xml:space="preserve"> STYLEREF 1 \s </w:instrText>
-      </w:r>
-      <w:r>
-        <w:fldChar w:fldCharType="separate"/>
-      </w:r>
-      <w:r>
-        <w:rPr>
-          <w:noProof/>
-        </w:rPr>
-        <w:t>3</w:t>
-      </w:r>
-      <w:r>
-        <w:rPr>
-          <w:noProof/>
-        </w:rPr>
-        <w:fldChar w:fldCharType="end"/>
-      </w:r>
+      <w:fldSimple w:instr=" STYLEREF 1 \s ">
+        <w:r>
+          <w:rPr>
+            <w:noProof/>
+          </w:rPr>
+          <w:t>3</w:t>
+        </w:r>
+      </w:fldSimple>
       <w:r>
         <w:t>.</w:t>
       </w:r>
-      <w:r>
-        <w:fldChar w:fldCharType="begin"/>
-      </w:r>
-      <w:r>
-        <w:instrText xml:space="preserve"> SEQ Table \* ARABIC \s 1 </w:instrText>
-      </w:r>
-      <w:r>
-        <w:fldChar w:fldCharType="separate"/>
-      </w:r>
-      <w:r>
-        <w:rPr>
-          <w:noProof/>
-        </w:rPr>
-        <w:t>2</w:t>
-      </w:r>
-      <w:r>
-        <w:rPr>
-          <w:noProof/>
-        </w:rPr>
-        <w:fldChar w:fldCharType="end"/>
-      </w:r>
+      <w:fldSimple w:instr=" SEQ Table \* ARABIC \s 1 ">
+        <w:r>
+          <w:rPr>
+            <w:noProof/>
+          </w:rPr>
+          <w:t>2</w:t>
+        </w:r>
+      </w:fldSimple>
       <w:r>
         <w:t xml:space="preserve"> </w:t>
       </w:r>
@@ -14068,7 +13884,7 @@
       <w:pPr>
         <w:pStyle w:val="Heading2"/>
       </w:pPr>
-      <w:bookmarkStart w:id="45" w:name="_Toc58053835"/>
+      <w:bookmarkStart w:id="45" w:name="_Toc58056994"/>
       <w:r>
         <w:t>Feasibility analysis</w:t>
       </w:r>
@@ -14149,7 +13965,7 @@
       <w:pPr>
         <w:pStyle w:val="Heading1"/>
       </w:pPr>
-      <w:bookmarkStart w:id="46" w:name="_Toc58053837"/>
+      <w:bookmarkStart w:id="46" w:name="_Toc58056995"/>
       <w:r>
         <w:lastRenderedPageBreak/>
         <w:t>Control System Design</w:t>
@@ -14160,7 +13976,7 @@
       <w:pPr>
         <w:pStyle w:val="Heading2"/>
       </w:pPr>
-      <w:bookmarkStart w:id="47" w:name="_Toc58053838"/>
+      <w:bookmarkStart w:id="47" w:name="_Toc58056996"/>
       <w:r>
         <w:t>Sampling time</w:t>
       </w:r>
@@ -14284,7 +14100,7 @@
       <w:pPr>
         <w:pStyle w:val="Heading2"/>
       </w:pPr>
-      <w:bookmarkStart w:id="48" w:name="_Toc58053839"/>
+      <w:bookmarkStart w:id="48" w:name="_Toc58056997"/>
       <w:r>
         <w:t>Design Architecture</w:t>
       </w:r>
@@ -14570,7 +14386,7 @@
       <w:pPr>
         <w:pStyle w:val="Heading3"/>
       </w:pPr>
-      <w:bookmarkStart w:id="49" w:name="_Toc58053840"/>
+      <w:bookmarkStart w:id="49" w:name="_Toc58056998"/>
       <w:r>
         <w:lastRenderedPageBreak/>
         <w:t>The Unicycle Model</w:t>
@@ -14649,45 +14465,25 @@
       <w:r>
         <w:t xml:space="preserve">Figure </w:t>
       </w:r>
-      <w:r>
-        <w:fldChar w:fldCharType="begin"/>
-      </w:r>
-      <w:r>
-        <w:instrText xml:space="preserve"> STYLEREF 1 \s </w:instrText>
-      </w:r>
-      <w:r>
-        <w:fldChar w:fldCharType="separate"/>
-      </w:r>
-      <w:r>
-        <w:rPr>
-          <w:noProof/>
-        </w:rPr>
-        <w:t>4</w:t>
-      </w:r>
-      <w:r>
-        <w:fldChar w:fldCharType="end"/>
-      </w:r>
+      <w:fldSimple w:instr=" STYLEREF 1 \s ">
+        <w:r>
+          <w:rPr>
+            <w:noProof/>
+          </w:rPr>
+          <w:t>4</w:t>
+        </w:r>
+      </w:fldSimple>
       <w:r>
         <w:t>:</w:t>
       </w:r>
-      <w:r>
-        <w:fldChar w:fldCharType="begin"/>
-      </w:r>
-      <w:r>
-        <w:instrText xml:space="preserve"> SEQ Figure \* ARABIC \s 1 </w:instrText>
-      </w:r>
-      <w:r>
-        <w:fldChar w:fldCharType="separate"/>
-      </w:r>
-      <w:r>
-        <w:rPr>
-          <w:noProof/>
-        </w:rPr>
-        <w:t>1</w:t>
-      </w:r>
-      <w:r>
-        <w:fldChar w:fldCharType="end"/>
-      </w:r>
+      <w:fldSimple w:instr=" SEQ Figure \* ARABIC \s 1 ">
+        <w:r>
+          <w:rPr>
+            <w:noProof/>
+          </w:rPr>
+          <w:t>1</w:t>
+        </w:r>
+      </w:fldSimple>
       <w:r>
         <w:t xml:space="preserve"> Example of a unicycle drive</w:t>
       </w:r>
@@ -14755,45 +14551,25 @@
       <w:r>
         <w:t xml:space="preserve">Figure </w:t>
       </w:r>
-      <w:r>
-        <w:fldChar w:fldCharType="begin"/>
-      </w:r>
-      <w:r>
-        <w:instrText xml:space="preserve"> STYLEREF 1 \s </w:instrText>
-      </w:r>
-      <w:r>
-        <w:fldChar w:fldCharType="separate"/>
-      </w:r>
-      <w:r>
-        <w:rPr>
-          <w:noProof/>
-        </w:rPr>
-        <w:t>4</w:t>
-      </w:r>
-      <w:r>
-        <w:fldChar w:fldCharType="end"/>
-      </w:r>
+      <w:fldSimple w:instr=" STYLEREF 1 \s ">
+        <w:r>
+          <w:rPr>
+            <w:noProof/>
+          </w:rPr>
+          <w:t>4</w:t>
+        </w:r>
+      </w:fldSimple>
       <w:r>
         <w:t>:</w:t>
       </w:r>
-      <w:r>
-        <w:fldChar w:fldCharType="begin"/>
-      </w:r>
-      <w:r>
-        <w:instrText xml:space="preserve"> SEQ Figure \* ARABIC \s 1 </w:instrText>
-      </w:r>
-      <w:r>
-        <w:fldChar w:fldCharType="separate"/>
-      </w:r>
-      <w:r>
-        <w:rPr>
-          <w:noProof/>
-        </w:rPr>
-        <w:t>2</w:t>
-      </w:r>
-      <w:r>
-        <w:fldChar w:fldCharType="end"/>
-      </w:r>
+      <w:fldSimple w:instr=" SEQ Figure \* ARABIC \s 1 ">
+        <w:r>
+          <w:rPr>
+            <w:noProof/>
+          </w:rPr>
+          <w:t>2</w:t>
+        </w:r>
+      </w:fldSimple>
       <w:r>
         <w:t xml:space="preserve"> </w:t>
       </w:r>
@@ -15541,7 +15317,7 @@
       <w:pPr>
         <w:pStyle w:val="Heading3"/>
       </w:pPr>
-      <w:bookmarkStart w:id="52" w:name="_Toc58053841"/>
+      <w:bookmarkStart w:id="52" w:name="_Toc58056999"/>
       <w:r>
         <w:t>High level model</w:t>
       </w:r>
@@ -15610,45 +15386,25 @@
       <w:r>
         <w:t xml:space="preserve">Figure </w:t>
       </w:r>
-      <w:r>
-        <w:fldChar w:fldCharType="begin"/>
-      </w:r>
-      <w:r>
-        <w:instrText xml:space="preserve"> STYLEREF 1 \s </w:instrText>
-      </w:r>
-      <w:r>
-        <w:fldChar w:fldCharType="separate"/>
-      </w:r>
-      <w:r>
-        <w:rPr>
-          <w:noProof/>
-        </w:rPr>
-        <w:t>4</w:t>
-      </w:r>
-      <w:r>
-        <w:fldChar w:fldCharType="end"/>
-      </w:r>
+      <w:fldSimple w:instr=" STYLEREF 1 \s ">
+        <w:r>
+          <w:rPr>
+            <w:noProof/>
+          </w:rPr>
+          <w:t>4</w:t>
+        </w:r>
+      </w:fldSimple>
       <w:r>
         <w:t>:</w:t>
       </w:r>
-      <w:r>
-        <w:fldChar w:fldCharType="begin"/>
-      </w:r>
-      <w:r>
-        <w:instrText xml:space="preserve"> SEQ Figure \* ARABIC \s 1 </w:instrText>
-      </w:r>
-      <w:r>
-        <w:fldChar w:fldCharType="separate"/>
-      </w:r>
-      <w:r>
-        <w:rPr>
-          <w:noProof/>
-        </w:rPr>
-        <w:t>3</w:t>
-      </w:r>
-      <w:r>
-        <w:fldChar w:fldCharType="end"/>
-      </w:r>
+      <w:fldSimple w:instr=" SEQ Figure \* ARABIC \s 1 ">
+        <w:r>
+          <w:rPr>
+            <w:noProof/>
+          </w:rPr>
+          <w:t>3</w:t>
+        </w:r>
+      </w:fldSimple>
       <w:r>
         <w:t xml:space="preserve"> A robot and the control vector</w:t>
       </w:r>
@@ -16312,8 +16068,9 @@
       <w:pPr>
         <w:pStyle w:val="Heading2"/>
       </w:pPr>
-      <w:bookmarkStart w:id="54" w:name="_Toc58053842"/>
-      <w:r>
+      <w:bookmarkStart w:id="54" w:name="_Toc58057000"/>
+      <w:r>
+        <w:lastRenderedPageBreak/>
         <w:t>Go-to-Goal behavior</w:t>
       </w:r>
       <w:bookmarkEnd w:id="54"/>
@@ -16339,7 +16096,6 @@
             <w:rPr>
               <w:rFonts w:ascii="Cambria Math" w:hAnsi="Cambria Math"/>
             </w:rPr>
-            <w:lastRenderedPageBreak/>
             <m:t>e</m:t>
           </m:r>
           <m:r>
@@ -16826,45 +16582,25 @@
       <w:r>
         <w:t xml:space="preserve">Figure </w:t>
       </w:r>
-      <w:r>
-        <w:fldChar w:fldCharType="begin"/>
-      </w:r>
-      <w:r>
-        <w:instrText xml:space="preserve"> STYLEREF 1 \s </w:instrText>
-      </w:r>
-      <w:r>
-        <w:fldChar w:fldCharType="separate"/>
-      </w:r>
-      <w:r>
-        <w:rPr>
-          <w:noProof/>
-        </w:rPr>
-        <w:t>4</w:t>
-      </w:r>
-      <w:r>
-        <w:fldChar w:fldCharType="end"/>
-      </w:r>
+      <w:fldSimple w:instr=" STYLEREF 1 \s ">
+        <w:r>
+          <w:rPr>
+            <w:noProof/>
+          </w:rPr>
+          <w:t>4</w:t>
+        </w:r>
+      </w:fldSimple>
       <w:r>
         <w:t>:</w:t>
       </w:r>
-      <w:r>
-        <w:fldChar w:fldCharType="begin"/>
-      </w:r>
-      <w:r>
-        <w:instrText xml:space="preserve"> SEQ Figure \* ARABIC \s 1 </w:instrText>
-      </w:r>
-      <w:r>
-        <w:fldChar w:fldCharType="separate"/>
-      </w:r>
-      <w:r>
-        <w:rPr>
-          <w:noProof/>
-        </w:rPr>
-        <w:t>4</w:t>
-      </w:r>
-      <w:r>
-        <w:fldChar w:fldCharType="end"/>
-      </w:r>
+      <w:fldSimple w:instr=" SEQ Figure \* ARABIC \s 1 ">
+        <w:r>
+          <w:rPr>
+            <w:noProof/>
+          </w:rPr>
+          <w:t>4</w:t>
+        </w:r>
+      </w:fldSimple>
       <w:r>
         <w:t xml:space="preserve"> function used to regulate the value of u using the value of e</w:t>
       </w:r>
@@ -16887,8 +16623,9 @@
       <w:pPr>
         <w:pStyle w:val="Heading2"/>
       </w:pPr>
-      <w:bookmarkStart w:id="56" w:name="_Toc58053843"/>
-      <w:r>
+      <w:bookmarkStart w:id="56" w:name="_Toc58057001"/>
+      <w:r>
+        <w:lastRenderedPageBreak/>
         <w:t>Obstacle avoidance</w:t>
       </w:r>
       <w:bookmarkEnd w:id="56"/>
@@ -16943,45 +16680,25 @@
       <w:r>
         <w:t xml:space="preserve">Figure </w:t>
       </w:r>
-      <w:r>
-        <w:fldChar w:fldCharType="begin"/>
-      </w:r>
-      <w:r>
-        <w:instrText xml:space="preserve"> STYLEREF 1 \s </w:instrText>
-      </w:r>
-      <w:r>
-        <w:fldChar w:fldCharType="separate"/>
-      </w:r>
-      <w:r>
-        <w:rPr>
-          <w:noProof/>
-        </w:rPr>
-        <w:t>4</w:t>
-      </w:r>
-      <w:r>
-        <w:fldChar w:fldCharType="end"/>
-      </w:r>
+      <w:fldSimple w:instr=" STYLEREF 1 \s ">
+        <w:r>
+          <w:rPr>
+            <w:noProof/>
+          </w:rPr>
+          <w:t>4</w:t>
+        </w:r>
+      </w:fldSimple>
       <w:r>
         <w:t>:</w:t>
       </w:r>
-      <w:r>
-        <w:fldChar w:fldCharType="begin"/>
-      </w:r>
-      <w:r>
-        <w:instrText xml:space="preserve"> SEQ Figure \* ARABIC \s 1 </w:instrText>
-      </w:r>
-      <w:r>
-        <w:fldChar w:fldCharType="separate"/>
-      </w:r>
-      <w:r>
-        <w:rPr>
-          <w:noProof/>
-        </w:rPr>
-        <w:t>5</w:t>
-      </w:r>
-      <w:r>
-        <w:fldChar w:fldCharType="end"/>
-      </w:r>
+      <w:fldSimple w:instr=" SEQ Figure \* ARABIC \s 1 ">
+        <w:r>
+          <w:rPr>
+            <w:noProof/>
+          </w:rPr>
+          <w:t>5</w:t>
+        </w:r>
+      </w:fldSimple>
       <w:r>
         <w:t xml:space="preserve"> Robot’s motion reaction near to obstacles</w:t>
       </w:r>
@@ -16989,7 +16706,6 @@
     </w:p>
     <w:p>
       <w:r>
-        <w:lastRenderedPageBreak/>
         <w:t>The error dynamics shows that the error is unstable and the robot will drive off to infinity. A simple solution is to switch to another behavior when the distance is greater than a given value.</w:t>
       </w:r>
     </w:p>
@@ -17091,45 +16807,25 @@
       <w:r>
         <w:t xml:space="preserve">Figure </w:t>
       </w:r>
-      <w:r>
-        <w:fldChar w:fldCharType="begin"/>
-      </w:r>
-      <w:r>
-        <w:instrText xml:space="preserve"> STYLEREF 1 \s </w:instrText>
-      </w:r>
-      <w:r>
-        <w:fldChar w:fldCharType="separate"/>
-      </w:r>
-      <w:r>
-        <w:rPr>
-          <w:noProof/>
-        </w:rPr>
-        <w:t>4</w:t>
-      </w:r>
-      <w:r>
-        <w:fldChar w:fldCharType="end"/>
-      </w:r>
+      <w:fldSimple w:instr=" STYLEREF 1 \s ">
+        <w:r>
+          <w:rPr>
+            <w:noProof/>
+          </w:rPr>
+          <w:t>4</w:t>
+        </w:r>
+      </w:fldSimple>
       <w:r>
         <w:t>:</w:t>
       </w:r>
-      <w:r>
-        <w:fldChar w:fldCharType="begin"/>
-      </w:r>
-      <w:r>
-        <w:instrText xml:space="preserve"> SEQ Figure \* ARABIC \s 1 </w:instrText>
-      </w:r>
-      <w:r>
-        <w:fldChar w:fldCharType="separate"/>
-      </w:r>
-      <w:r>
-        <w:rPr>
-          <w:noProof/>
-        </w:rPr>
-        <w:t>6</w:t>
-      </w:r>
-      <w:r>
-        <w:fldChar w:fldCharType="end"/>
-      </w:r>
+      <w:fldSimple w:instr=" SEQ Figure \* ARABIC \s 1 ">
+        <w:r>
+          <w:rPr>
+            <w:noProof/>
+          </w:rPr>
+          <w:t>6</w:t>
+        </w:r>
+      </w:fldSimple>
       <w:r>
         <w:t>Sensor’s coordinates are in the robot’s frame</w:t>
       </w:r>
@@ -17137,6 +16833,7 @@
     </w:p>
     <w:p>
       <w:r>
+        <w:lastRenderedPageBreak/>
         <w:t xml:space="preserve">Transform the </w:t>
       </w:r>
       <w:r>
@@ -17559,7 +17256,6 @@
         <w:rPr>
           <w:noProof/>
         </w:rPr>
-        <w:lastRenderedPageBreak/>
         <w:drawing>
           <wp:inline distT="0" distB="0" distL="0" distR="0" wp14:anchorId="54E1F9D8" wp14:editId="2EFFE598">
             <wp:extent cx="5213267" cy="2424503"/>
@@ -17618,45 +17314,25 @@
       <w:r>
         <w:t xml:space="preserve">Figure </w:t>
       </w:r>
-      <w:r>
-        <w:fldChar w:fldCharType="begin"/>
-      </w:r>
-      <w:r>
-        <w:instrText xml:space="preserve"> STYLEREF 1 \s </w:instrText>
-      </w:r>
-      <w:r>
-        <w:fldChar w:fldCharType="separate"/>
-      </w:r>
-      <w:r>
-        <w:rPr>
-          <w:noProof/>
-        </w:rPr>
-        <w:t>4</w:t>
-      </w:r>
-      <w:r>
-        <w:fldChar w:fldCharType="end"/>
-      </w:r>
+      <w:fldSimple w:instr=" STYLEREF 1 \s ">
+        <w:r>
+          <w:rPr>
+            <w:noProof/>
+          </w:rPr>
+          <w:t>4</w:t>
+        </w:r>
+      </w:fldSimple>
       <w:r>
         <w:t>:</w:t>
       </w:r>
-      <w:r>
-        <w:fldChar w:fldCharType="begin"/>
-      </w:r>
-      <w:r>
-        <w:instrText xml:space="preserve"> SEQ Figure \* ARABIC \s 1 </w:instrText>
-      </w:r>
-      <w:r>
-        <w:fldChar w:fldCharType="separate"/>
-      </w:r>
-      <w:r>
-        <w:rPr>
-          <w:noProof/>
-        </w:rPr>
-        <w:t>7</w:t>
-      </w:r>
-      <w:r>
-        <w:fldChar w:fldCharType="end"/>
-      </w:r>
+      <w:fldSimple w:instr=" SEQ Figure \* ARABIC \s 1 ">
+        <w:r>
+          <w:rPr>
+            <w:noProof/>
+          </w:rPr>
+          <w:t>7</w:t>
+        </w:r>
+      </w:fldSimple>
       <w:r>
         <w:t xml:space="preserve"> Ultrasonic distance defined in the sensor’s frame</w:t>
       </w:r>
@@ -17671,6 +17347,7 @@
         </w:numPr>
       </w:pPr>
       <w:r>
+        <w:lastRenderedPageBreak/>
         <w:t>Transform the point from robot coordinate frame to the world coordinate frame</w:t>
       </w:r>
       <w:r>
@@ -17750,45 +17427,25 @@
       <w:r>
         <w:t xml:space="preserve">Figure </w:t>
       </w:r>
-      <w:r>
-        <w:fldChar w:fldCharType="begin"/>
-      </w:r>
-      <w:r>
-        <w:instrText xml:space="preserve"> STYLEREF 1 \s </w:instrText>
-      </w:r>
-      <w:r>
-        <w:fldChar w:fldCharType="separate"/>
-      </w:r>
-      <w:r>
-        <w:rPr>
-          <w:noProof/>
-        </w:rPr>
-        <w:t>4</w:t>
-      </w:r>
-      <w:r>
-        <w:fldChar w:fldCharType="end"/>
-      </w:r>
+      <w:fldSimple w:instr=" STYLEREF 1 \s ">
+        <w:r>
+          <w:rPr>
+            <w:noProof/>
+          </w:rPr>
+          <w:t>4</w:t>
+        </w:r>
+      </w:fldSimple>
       <w:r>
         <w:t>:</w:t>
       </w:r>
-      <w:r>
-        <w:fldChar w:fldCharType="begin"/>
-      </w:r>
-      <w:r>
-        <w:instrText xml:space="preserve"> SEQ Figure \* ARABIC \s 1 </w:instrText>
-      </w:r>
-      <w:r>
-        <w:fldChar w:fldCharType="separate"/>
-      </w:r>
-      <w:r>
-        <w:rPr>
-          <w:noProof/>
-        </w:rPr>
-        <w:t>8</w:t>
-      </w:r>
-      <w:r>
-        <w:fldChar w:fldCharType="end"/>
-      </w:r>
+      <w:fldSimple w:instr=" SEQ Figure \* ARABIC \s 1 ">
+        <w:r>
+          <w:rPr>
+            <w:noProof/>
+          </w:rPr>
+          <w:t>8</w:t>
+        </w:r>
+      </w:fldSimple>
       <w:r>
         <w:t xml:space="preserve"> Robot’s coordinates are in the world frame</w:t>
       </w:r>
@@ -18129,7 +17786,6 @@
         <w:rPr>
           <w:rFonts w:eastAsiaTheme="minorEastAsia"/>
         </w:rPr>
-        <w:lastRenderedPageBreak/>
         <w:t>[xo;yo,0] = T</w:t>
       </w:r>
       <w:r>
@@ -18271,9 +17927,8 @@
       <w:pPr>
         <w:pStyle w:val="Heading1"/>
       </w:pPr>
-      <w:bookmarkStart w:id="61" w:name="_Toc58053844"/>
-      <w:r>
-        <w:lastRenderedPageBreak/>
+      <w:bookmarkStart w:id="61" w:name="_Toc58057002"/>
+      <w:r>
         <w:t>Testing and Simulation Result</w:t>
       </w:r>
       <w:bookmarkEnd w:id="61"/>
@@ -18282,7 +17937,7 @@
       <w:pPr>
         <w:pStyle w:val="Heading2"/>
       </w:pPr>
-      <w:bookmarkStart w:id="62" w:name="_Toc58053845"/>
+      <w:bookmarkStart w:id="62" w:name="_Toc58057003"/>
       <w:r>
         <w:t>Result</w:t>
       </w:r>
@@ -18297,7 +17952,7 @@
       <w:pPr>
         <w:pStyle w:val="Heading2"/>
       </w:pPr>
-      <w:bookmarkStart w:id="63" w:name="_Toc58053846"/>
+      <w:bookmarkStart w:id="63" w:name="_Toc58057004"/>
       <w:r>
         <w:t>Conclusion</w:t>
       </w:r>
@@ -18356,11 +18011,13 @@
     <w:p/>
     <w:p/>
     <w:p/>
-    <w:bookmarkStart w:id="64" w:name="_Toc58053847" w:displacedByCustomXml="next"/>
+    <w:bookmarkStart w:id="64" w:name="_Toc58057005" w:displacedByCustomXml="next"/>
     <w:sdt>
       <w:sdtPr>
         <w:rPr>
           <w:rFonts w:eastAsiaTheme="minorHAnsi"/>
+          <w:b w:val="0"/>
+          <w:bCs w:val="0"/>
           <w:sz w:val="22"/>
           <w:szCs w:val="22"/>
         </w:rPr>
@@ -18372,8 +18029,6 @@
       </w:sdtPr>
       <w:sdtEndPr>
         <w:rPr>
-          <w:b w:val="0"/>
-          <w:bCs w:val="0"/>
           <w:sz w:val="24"/>
           <w:szCs w:val="24"/>
         </w:rPr>
@@ -18393,6 +18048,7 @@
             <w:id w:val="-573587230"/>
             <w:bibliography/>
           </w:sdtPr>
+          <w:sdtEndPr/>
           <w:sdtContent>
             <w:p>
               <w:pPr>
@@ -18755,6 +18411,7 @@
                       <w:rPr>
                         <w:noProof/>
                       </w:rPr>
+                      <w:lastRenderedPageBreak/>
                       <w:t xml:space="preserve">[7] </w:t>
                     </w:r>
                   </w:p>
@@ -19067,18 +18724,22 @@
       <w:pPr>
         <w:pStyle w:val="Heading1"/>
       </w:pPr>
+      <w:bookmarkStart w:id="65" w:name="_Toc58057006"/>
       <w:r>
         <w:lastRenderedPageBreak/>
         <w:t>Appendix A</w:t>
       </w:r>
+      <w:bookmarkEnd w:id="65"/>
     </w:p>
     <w:p>
       <w:pPr>
         <w:pStyle w:val="Heading2"/>
       </w:pPr>
+      <w:bookmarkStart w:id="66" w:name="_Toc58057007"/>
       <w:r>
         <w:t>Odometry implementation in Arduino</w:t>
       </w:r>
+      <w:bookmarkEnd w:id="66"/>
     </w:p>
     <w:p>
       <w:pPr>
@@ -20704,9 +20365,12 @@
       <w:pPr>
         <w:pStyle w:val="Heading2"/>
       </w:pPr>
-      <w:r>
+      <w:bookmarkStart w:id="67" w:name="_Toc58057008"/>
+      <w:r>
+        <w:lastRenderedPageBreak/>
         <w:t>Conversion between unicycle and differential drive model</w:t>
       </w:r>
+      <w:bookmarkEnd w:id="67"/>
     </w:p>
     <w:p>
       <w:pPr>
@@ -20975,8 +20639,13 @@
       <w:pPr>
         <w:pStyle w:val="Heading2"/>
       </w:pPr>
-      <w:r>
-        <w:t xml:space="preserve">Go to Goal implementation </w:t>
+      <w:bookmarkStart w:id="68" w:name="_Toc58057009"/>
+      <w:r>
+        <w:t>Go to Goal implementation</w:t>
+      </w:r>
+      <w:bookmarkEnd w:id="68"/>
+      <w:r>
+        <w:t xml:space="preserve"> </w:t>
       </w:r>
     </w:p>
     <w:p>
@@ -22787,6 +22456,7 @@
           <w:sz w:val="21"/>
           <w:szCs w:val="21"/>
         </w:rPr>
+        <w:lastRenderedPageBreak/>
         <w:t>    </w:t>
       </w:r>
       <w:proofErr w:type="spellStart"/>
@@ -23745,7 +23415,27 @@
           <w:sz w:val="21"/>
           <w:szCs w:val="21"/>
         </w:rPr>
-        <w:t>    Vl = </w:t>
+        <w:t>    </w:t>
+      </w:r>
+      <w:proofErr w:type="spellStart"/>
+      <w:r>
+        <w:rPr>
+          <w:rFonts w:ascii="Consolas" w:eastAsia="Times New Roman" w:hAnsi="Consolas"/>
+          <w:color w:val="000000"/>
+          <w:sz w:val="21"/>
+          <w:szCs w:val="21"/>
+        </w:rPr>
+        <w:t>Vl</w:t>
+      </w:r>
+      <w:proofErr w:type="spellEnd"/>
+      <w:r>
+        <w:rPr>
+          <w:rFonts w:ascii="Consolas" w:eastAsia="Times New Roman" w:hAnsi="Consolas"/>
+          <w:color w:val="000000"/>
+          <w:sz w:val="21"/>
+          <w:szCs w:val="21"/>
+        </w:rPr>
+        <w:t> = </w:t>
       </w:r>
       <w:proofErr w:type="spellStart"/>
       <w:r>
@@ -23806,7 +23496,27 @@
           <w:sz w:val="21"/>
           <w:szCs w:val="21"/>
         </w:rPr>
-        <w:t>    Vr = </w:t>
+        <w:t>    </w:t>
+      </w:r>
+      <w:proofErr w:type="spellStart"/>
+      <w:r>
+        <w:rPr>
+          <w:rFonts w:ascii="Consolas" w:eastAsia="Times New Roman" w:hAnsi="Consolas"/>
+          <w:color w:val="000000"/>
+          <w:sz w:val="21"/>
+          <w:szCs w:val="21"/>
+        </w:rPr>
+        <w:t>Vr</w:t>
+      </w:r>
+      <w:proofErr w:type="spellEnd"/>
+      <w:r>
+        <w:rPr>
+          <w:rFonts w:ascii="Consolas" w:eastAsia="Times New Roman" w:hAnsi="Consolas"/>
+          <w:color w:val="000000"/>
+          <w:sz w:val="21"/>
+          <w:szCs w:val="21"/>
+        </w:rPr>
+        <w:t> = </w:t>
       </w:r>
       <w:proofErr w:type="spellStart"/>
       <w:r>
@@ -23944,7 +23654,27 @@
           <w:sz w:val="21"/>
           <w:szCs w:val="21"/>
         </w:rPr>
-        <w:t>    Vl = </w:t>
+        <w:t>    </w:t>
+      </w:r>
+      <w:proofErr w:type="spellStart"/>
+      <w:r>
+        <w:rPr>
+          <w:rFonts w:ascii="Consolas" w:eastAsia="Times New Roman" w:hAnsi="Consolas"/>
+          <w:color w:val="000000"/>
+          <w:sz w:val="21"/>
+          <w:szCs w:val="21"/>
+        </w:rPr>
+        <w:t>Vl</w:t>
+      </w:r>
+      <w:proofErr w:type="spellEnd"/>
+      <w:r>
+        <w:rPr>
+          <w:rFonts w:ascii="Consolas" w:eastAsia="Times New Roman" w:hAnsi="Consolas"/>
+          <w:color w:val="000000"/>
+          <w:sz w:val="21"/>
+          <w:szCs w:val="21"/>
+        </w:rPr>
+        <w:t> = </w:t>
       </w:r>
       <w:proofErr w:type="spellStart"/>
       <w:r>
@@ -24005,7 +23735,27 @@
           <w:sz w:val="21"/>
           <w:szCs w:val="21"/>
         </w:rPr>
-        <w:t>    Vr = </w:t>
+        <w:t>    </w:t>
+      </w:r>
+      <w:proofErr w:type="spellStart"/>
+      <w:r>
+        <w:rPr>
+          <w:rFonts w:ascii="Consolas" w:eastAsia="Times New Roman" w:hAnsi="Consolas"/>
+          <w:color w:val="000000"/>
+          <w:sz w:val="21"/>
+          <w:szCs w:val="21"/>
+        </w:rPr>
+        <w:t>Vr</w:t>
+      </w:r>
+      <w:proofErr w:type="spellEnd"/>
+      <w:r>
+        <w:rPr>
+          <w:rFonts w:ascii="Consolas" w:eastAsia="Times New Roman" w:hAnsi="Consolas"/>
+          <w:color w:val="000000"/>
+          <w:sz w:val="21"/>
+          <w:szCs w:val="21"/>
+        </w:rPr>
+        <w:t> = </w:t>
       </w:r>
       <w:proofErr w:type="spellStart"/>
       <w:r>
@@ -24105,7 +23855,27 @@
           <w:sz w:val="21"/>
           <w:szCs w:val="21"/>
         </w:rPr>
-        <w:t>    Vl = </w:t>
+        <w:t>    </w:t>
+      </w:r>
+      <w:proofErr w:type="spellStart"/>
+      <w:r>
+        <w:rPr>
+          <w:rFonts w:ascii="Consolas" w:eastAsia="Times New Roman" w:hAnsi="Consolas"/>
+          <w:color w:val="000000"/>
+          <w:sz w:val="21"/>
+          <w:szCs w:val="21"/>
+        </w:rPr>
+        <w:t>Vl</w:t>
+      </w:r>
+      <w:proofErr w:type="spellEnd"/>
+      <w:r>
+        <w:rPr>
+          <w:rFonts w:ascii="Consolas" w:eastAsia="Times New Roman" w:hAnsi="Consolas"/>
+          <w:color w:val="000000"/>
+          <w:sz w:val="21"/>
+          <w:szCs w:val="21"/>
+        </w:rPr>
+        <w:t> = </w:t>
       </w:r>
       <w:proofErr w:type="spellStart"/>
       <w:r>
@@ -24146,7 +23916,27 @@
           <w:sz w:val="21"/>
           <w:szCs w:val="21"/>
         </w:rPr>
-        <w:t>    Vr = </w:t>
+        <w:t>    </w:t>
+      </w:r>
+      <w:proofErr w:type="spellStart"/>
+      <w:r>
+        <w:rPr>
+          <w:rFonts w:ascii="Consolas" w:eastAsia="Times New Roman" w:hAnsi="Consolas"/>
+          <w:color w:val="000000"/>
+          <w:sz w:val="21"/>
+          <w:szCs w:val="21"/>
+        </w:rPr>
+        <w:t>Vr</w:t>
+      </w:r>
+      <w:proofErr w:type="spellEnd"/>
+      <w:r>
+        <w:rPr>
+          <w:rFonts w:ascii="Consolas" w:eastAsia="Times New Roman" w:hAnsi="Consolas"/>
+          <w:color w:val="000000"/>
+          <w:sz w:val="21"/>
+          <w:szCs w:val="21"/>
+        </w:rPr>
+        <w:t> = </w:t>
       </w:r>
       <w:proofErr w:type="spellStart"/>
       <w:r>
@@ -27155,6 +26945,7 @@
   <w:style w:type="character" w:default="1" w:styleId="DefaultParagraphFont">
     <w:name w:val="Default Paragraph Font"/>
     <w:uiPriority w:val="1"/>
+    <w:semiHidden/>
     <w:unhideWhenUsed/>
   </w:style>
   <w:style w:type="table" w:default="1" w:styleId="TableNormal">

</xml_diff>